<commit_message>
edit docx + temp
</commit_message>
<xml_diff>
--- a/templates/10a Berita Acara Pembukaan Penawaran.docx
+++ b/templates/10a Berita Acara Pembukaan Penawaran.docx
@@ -204,6 +204,7 @@
           <w:b/>
           <w:sz w:val="24"/>
           <w:szCs w:val="24"/>
+          <w:highlight w:val="yellow"/>
           <w:lang w:val="pt-BR"/>
         </w:rPr>
         <w:t>nomorba</w:t>
@@ -283,8 +284,20 @@
           <w:sz w:val="24"/>
           <w:szCs w:val="24"/>
         </w:rPr>
-        <w:t>#namapengadaan</w:t>
-      </w:r>
+        <w:t>#</w:t>
+      </w:r>
+      <w:proofErr w:type="spellStart"/>
+      <w:r>
+        <w:rPr>
+          <w:rFonts w:ascii="Arial" w:hAnsi="Arial" w:cs="Arial"/>
+          <w:b/>
+          <w:sz w:val="24"/>
+          <w:szCs w:val="24"/>
+          <w:highlight w:val="yellow"/>
+        </w:rPr>
+        <w:t>namapengadaan</w:t>
+      </w:r>
+      <w:proofErr w:type="spellEnd"/>
       <w:r>
         <w:rPr>
           <w:rFonts w:ascii="Arial" w:hAnsi="Arial" w:cs="Arial"/>
@@ -328,6 +341,7 @@
         </w:rPr>
         <w:t>#</w:t>
       </w:r>
+      <w:proofErr w:type="spellStart"/>
       <w:r>
         <w:rPr>
           <w:rFonts w:ascii="Arial" w:hAnsi="Arial" w:cs="Arial"/>
@@ -336,6 +350,7 @@
         </w:rPr>
         <w:t>hari</w:t>
       </w:r>
+      <w:proofErr w:type="spellEnd"/>
       <w:r>
         <w:rPr>
           <w:rFonts w:ascii="Arial" w:hAnsi="Arial" w:cs="Arial"/>
@@ -370,14 +385,17 @@
         </w:rPr>
         <w:t>#</w:t>
       </w:r>
-      <w:r>
-        <w:rPr>
-          <w:rFonts w:ascii="Arial" w:hAnsi="Arial" w:cs="Arial"/>
-          <w:sz w:val="24"/>
-          <w:szCs w:val="24"/>
+      <w:proofErr w:type="spellStart"/>
+      <w:r>
+        <w:rPr>
+          <w:rFonts w:ascii="Arial" w:hAnsi="Arial" w:cs="Arial"/>
+          <w:sz w:val="24"/>
+          <w:szCs w:val="24"/>
+          <w:highlight w:val="yellow"/>
         </w:rPr>
         <w:t>tanggal</w:t>
       </w:r>
+      <w:proofErr w:type="spellEnd"/>
       <w:r>
         <w:rPr>
           <w:rFonts w:ascii="Arial" w:hAnsi="Arial" w:cs="Arial"/>
@@ -452,16 +470,27 @@
           <w:sz w:val="24"/>
           <w:szCs w:val="24"/>
         </w:rPr>
-        <w:t>#namapengadaan</w:t>
-      </w:r>
-      <w:r>
-        <w:rPr>
-          <w:rFonts w:ascii="Arial" w:hAnsi="Arial" w:cs="Arial"/>
-          <w:sz w:val="24"/>
-          <w:szCs w:val="24"/>
-        </w:rPr>
         <w:t>#</w:t>
       </w:r>
+      <w:proofErr w:type="spellStart"/>
+      <w:r>
+        <w:rPr>
+          <w:rFonts w:ascii="Arial" w:hAnsi="Arial" w:cs="Arial"/>
+          <w:sz w:val="24"/>
+          <w:szCs w:val="24"/>
+          <w:highlight w:val="yellow"/>
+        </w:rPr>
+        <w:t>namapengadaan</w:t>
+      </w:r>
+      <w:proofErr w:type="spellEnd"/>
+      <w:r>
+        <w:rPr>
+          <w:rFonts w:ascii="Arial" w:hAnsi="Arial" w:cs="Arial"/>
+          <w:sz w:val="24"/>
+          <w:szCs w:val="24"/>
+        </w:rPr>
+        <w:t>#</w:t>
+      </w:r>
       <w:r>
         <w:rPr>
           <w:rFonts w:ascii="Arial" w:hAnsi="Arial" w:cs="Arial"/>
@@ -479,14 +508,17 @@
         </w:rPr>
         <w:t>#</w:t>
       </w:r>
-      <w:r>
-        <w:rPr>
-          <w:rFonts w:ascii="Arial" w:hAnsi="Arial" w:cs="Arial"/>
-          <w:sz w:val="24"/>
-          <w:szCs w:val="24"/>
+      <w:proofErr w:type="spellStart"/>
+      <w:r>
+        <w:rPr>
+          <w:rFonts w:ascii="Arial" w:hAnsi="Arial" w:cs="Arial"/>
+          <w:sz w:val="24"/>
+          <w:szCs w:val="24"/>
+          <w:highlight w:val="yellow"/>
         </w:rPr>
         <w:t>norks</w:t>
       </w:r>
+      <w:proofErr w:type="spellEnd"/>
       <w:r>
         <w:rPr>
           <w:rFonts w:ascii="Arial" w:hAnsi="Arial" w:cs="Arial"/>
@@ -512,14 +544,17 @@
         </w:rPr>
         <w:t>#</w:t>
       </w:r>
-      <w:r>
-        <w:rPr>
-          <w:rFonts w:ascii="Arial" w:hAnsi="Arial" w:cs="Arial"/>
-          <w:sz w:val="24"/>
-          <w:szCs w:val="24"/>
+      <w:proofErr w:type="spellStart"/>
+      <w:r>
+        <w:rPr>
+          <w:rFonts w:ascii="Arial" w:hAnsi="Arial" w:cs="Arial"/>
+          <w:sz w:val="24"/>
+          <w:szCs w:val="24"/>
+          <w:highlight w:val="yellow"/>
         </w:rPr>
         <w:t>tanggalrks</w:t>
       </w:r>
+      <w:proofErr w:type="spellEnd"/>
       <w:r>
         <w:rPr>
           <w:rFonts w:ascii="Arial" w:hAnsi="Arial" w:cs="Arial"/>
@@ -597,7 +632,22 @@
         <w:rPr>
           <w:rFonts w:ascii="Arial" w:hAnsi="Arial" w:cs="Arial"/>
         </w:rPr>
-        <w:t>#ketua#</w:t>
+        <w:t>#</w:t>
+      </w:r>
+      <w:proofErr w:type="spellStart"/>
+      <w:r>
+        <w:rPr>
+          <w:rFonts w:ascii="Arial" w:hAnsi="Arial" w:cs="Arial"/>
+          <w:highlight w:val="yellow"/>
+        </w:rPr>
+        <w:t>ketua</w:t>
+      </w:r>
+      <w:proofErr w:type="spellEnd"/>
+      <w:r>
+        <w:rPr>
+          <w:rFonts w:ascii="Arial" w:hAnsi="Arial" w:cs="Arial"/>
+        </w:rPr>
+        <w:t>#</w:t>
       </w:r>
       <w:r>
         <w:rPr>
@@ -640,7 +690,22 @@
         <w:rPr>
           <w:rFonts w:ascii="Arial" w:hAnsi="Arial" w:cs="Arial"/>
         </w:rPr>
-        <w:t>#sekretaris#</w:t>
+        <w:t>#</w:t>
+      </w:r>
+      <w:proofErr w:type="spellStart"/>
+      <w:r>
+        <w:rPr>
+          <w:rFonts w:ascii="Arial" w:hAnsi="Arial" w:cs="Arial"/>
+          <w:highlight w:val="yellow"/>
+        </w:rPr>
+        <w:t>sekretaris</w:t>
+      </w:r>
+      <w:proofErr w:type="spellEnd"/>
+      <w:r>
+        <w:rPr>
+          <w:rFonts w:ascii="Arial" w:hAnsi="Arial" w:cs="Arial"/>
+        </w:rPr>
+        <w:t>#</w:t>
       </w:r>
       <w:r>
         <w:rPr>
@@ -683,7 +748,20 @@
         <w:rPr>
           <w:rFonts w:ascii="Arial" w:hAnsi="Arial" w:cs="Arial"/>
         </w:rPr>
-        <w:t>#anggota1#</w:t>
+        <w:t>#</w:t>
+      </w:r>
+      <w:r>
+        <w:rPr>
+          <w:rFonts w:ascii="Arial" w:hAnsi="Arial" w:cs="Arial"/>
+          <w:highlight w:val="yellow"/>
+        </w:rPr>
+        <w:t>anggota1</w:t>
+      </w:r>
+      <w:r>
+        <w:rPr>
+          <w:rFonts w:ascii="Arial" w:hAnsi="Arial" w:cs="Arial"/>
+        </w:rPr>
+        <w:t>#</w:t>
       </w:r>
       <w:r>
         <w:rPr>
@@ -733,7 +811,20 @@
         <w:rPr>
           <w:rFonts w:ascii="Arial" w:hAnsi="Arial" w:cs="Arial"/>
         </w:rPr>
-        <w:t>#anggota2#</w:t>
+        <w:t>#</w:t>
+      </w:r>
+      <w:r>
+        <w:rPr>
+          <w:rFonts w:ascii="Arial" w:hAnsi="Arial" w:cs="Arial"/>
+          <w:highlight w:val="yellow"/>
+        </w:rPr>
+        <w:t>anggota2</w:t>
+      </w:r>
+      <w:r>
+        <w:rPr>
+          <w:rFonts w:ascii="Arial" w:hAnsi="Arial" w:cs="Arial"/>
+        </w:rPr>
+        <w:t>#</w:t>
       </w:r>
       <w:r>
         <w:rPr>
@@ -1674,7 +1765,28 @@
           <w:szCs w:val="24"/>
           <w:lang w:val="sv-SE"/>
         </w:rPr>
-        <w:t>#namapengadaan#</w:t>
+        <w:t>#</w:t>
+      </w:r>
+      <w:r>
+        <w:rPr>
+          <w:rFonts w:ascii="Arial" w:hAnsi="Arial" w:cs="Arial"/>
+          <w:b/>
+          <w:sz w:val="24"/>
+          <w:szCs w:val="24"/>
+          <w:highlight w:val="yellow"/>
+          <w:lang w:val="sv-SE"/>
+        </w:rPr>
+        <w:t>namapengadaan</w:t>
+      </w:r>
+      <w:r>
+        <w:rPr>
+          <w:rFonts w:ascii="Arial" w:hAnsi="Arial" w:cs="Arial"/>
+          <w:b/>
+          <w:sz w:val="24"/>
+          <w:szCs w:val="24"/>
+          <w:lang w:val="sv-SE"/>
+        </w:rPr>
+        <w:t>#</w:t>
       </w:r>
     </w:p>
     <w:p>
@@ -1742,9 +1854,27 @@
           <w:rFonts w:ascii="Arial" w:hAnsi="Arial" w:cs="Arial"/>
           <w:sz w:val="24"/>
           <w:szCs w:val="24"/>
-          <w:lang w:val="id-ID"/>
-        </w:rPr>
-        <w:t>.....................</w:t>
+        </w:rPr>
+        <w:t>#</w:t>
+      </w:r>
+      <w:proofErr w:type="spellStart"/>
+      <w:r>
+        <w:rPr>
+          <w:rFonts w:ascii="Arial" w:hAnsi="Arial" w:cs="Arial"/>
+          <w:sz w:val="24"/>
+          <w:szCs w:val="24"/>
+          <w:highlight w:val="yellow"/>
+        </w:rPr>
+        <w:t>ketua</w:t>
+      </w:r>
+      <w:proofErr w:type="spellEnd"/>
+      <w:r>
+        <w:rPr>
+          <w:rFonts w:ascii="Arial" w:hAnsi="Arial" w:cs="Arial"/>
+          <w:sz w:val="24"/>
+          <w:szCs w:val="24"/>
+        </w:rPr>
+        <w:t>#</w:t>
       </w:r>
       <w:r>
         <w:rPr>
@@ -1806,9 +1936,27 @@
           <w:rFonts w:ascii="Arial" w:hAnsi="Arial" w:cs="Arial"/>
           <w:sz w:val="24"/>
           <w:szCs w:val="24"/>
-          <w:lang w:val="id-ID"/>
-        </w:rPr>
-        <w:t>.....................</w:t>
+        </w:rPr>
+        <w:t>#</w:t>
+      </w:r>
+      <w:proofErr w:type="spellStart"/>
+      <w:r>
+        <w:rPr>
+          <w:rFonts w:ascii="Arial" w:hAnsi="Arial" w:cs="Arial"/>
+          <w:sz w:val="24"/>
+          <w:szCs w:val="24"/>
+          <w:highlight w:val="yellow"/>
+        </w:rPr>
+        <w:t>sekretaris</w:t>
+      </w:r>
+      <w:proofErr w:type="spellEnd"/>
+      <w:r>
+        <w:rPr>
+          <w:rFonts w:ascii="Arial" w:hAnsi="Arial" w:cs="Arial"/>
+          <w:sz w:val="24"/>
+          <w:szCs w:val="24"/>
+        </w:rPr>
+        <w:t>#</w:t>
       </w:r>
       <w:r>
         <w:rPr>
@@ -1861,9 +2009,27 @@
           <w:rFonts w:ascii="Arial" w:hAnsi="Arial" w:cs="Arial"/>
           <w:sz w:val="24"/>
           <w:szCs w:val="24"/>
-          <w:lang w:val="id-ID"/>
-        </w:rPr>
-        <w:t>.......................</w:t>
+        </w:rPr>
+        <w:t>#</w:t>
+      </w:r>
+      <w:r>
+        <w:rPr>
+          <w:rFonts w:ascii="Arial" w:hAnsi="Arial" w:cs="Arial"/>
+          <w:sz w:val="24"/>
+          <w:szCs w:val="24"/>
+          <w:highlight w:val="yellow"/>
+        </w:rPr>
+        <w:t>anggota1</w:t>
+      </w:r>
+      <w:bookmarkStart w:id="0" w:name="_GoBack"/>
+      <w:bookmarkEnd w:id="0"/>
+      <w:r>
+        <w:rPr>
+          <w:rFonts w:ascii="Arial" w:hAnsi="Arial" w:cs="Arial"/>
+          <w:sz w:val="24"/>
+          <w:szCs w:val="24"/>
+        </w:rPr>
+        <w:t>#</w:t>
       </w:r>
       <w:r>
         <w:rPr>
@@ -2014,8 +2180,6 @@
         </w:rPr>
         <w:t>.................................</w:t>
       </w:r>
-      <w:bookmarkStart w:id="0" w:name="_GoBack"/>
-      <w:bookmarkEnd w:id="0"/>
     </w:p>
     <w:sectPr>
       <w:headerReference w:type="default" r:id="rId8"/>
@@ -2120,7 +2284,7 @@
           <v:imagedata r:id="rId1" o:title=""/>
           <w10:wrap type="topAndBottom"/>
         </v:shape>
-        <o:OLEObject Type="Embed" ProgID="PBrush" ShapeID="_x0000_s2049" DrawAspect="Content" ObjectID="_1433700775" r:id="rId2"/>
+        <o:OLEObject Type="Embed" ProgID="PBrush" ShapeID="_x0000_s2049" DrawAspect="Content" ObjectID="_1433842197" r:id="rId2"/>
       </w:pict>
     </w:r>
     <w:r>
@@ -2129,7 +2293,25 @@
         <w:b/>
         <w:sz w:val="20"/>
       </w:rPr>
-      <w:t xml:space="preserve">PT.  PLN  (Persero)  </w:t>
+      <w:t>PT.  PLN  (</w:t>
+    </w:r>
+    <w:proofErr w:type="spellStart"/>
+    <w:r>
+      <w:rPr>
+        <w:rFonts w:ascii="Tahoma" w:hAnsi="Tahoma"/>
+        <w:b/>
+        <w:sz w:val="20"/>
+      </w:rPr>
+      <w:t>Persero</w:t>
+    </w:r>
+    <w:proofErr w:type="spellEnd"/>
+    <w:r>
+      <w:rPr>
+        <w:rFonts w:ascii="Tahoma" w:hAnsi="Tahoma"/>
+        <w:b/>
+        <w:sz w:val="20"/>
+      </w:rPr>
+      <w:t xml:space="preserve">)  </w:t>
     </w:r>
   </w:p>
   <w:p>

</xml_diff>

<commit_message>
dokumen (sampe no 11)
</commit_message>
<xml_diff>
--- a/templates/10a Berita Acara Pembukaan Penawaran.docx
+++ b/templates/10a Berita Acara Pembukaan Penawaran.docx
@@ -344,6 +344,7 @@
           <w:rFonts w:ascii="Arial" w:hAnsi="Arial" w:cs="Arial"/>
           <w:sz w:val="24"/>
           <w:szCs w:val="24"/>
+          <w:highlight w:val="cyan"/>
         </w:rPr>
         <w:t>hari</w:t>
       </w:r>
@@ -386,7 +387,7 @@
           <w:rFonts w:ascii="Arial" w:hAnsi="Arial" w:cs="Arial"/>
           <w:sz w:val="24"/>
           <w:szCs w:val="24"/>
-          <w:highlight w:val="yellow"/>
+          <w:highlight w:val="cyan"/>
         </w:rPr>
         <w:t>tanggal</w:t>
       </w:r>
@@ -420,9 +421,12 @@
           <w:rFonts w:ascii="Arial" w:hAnsi="Arial" w:cs="Arial"/>
           <w:sz w:val="24"/>
           <w:szCs w:val="24"/>
+          <w:highlight w:val="cyan"/>
         </w:rPr>
         <w:t>jam</w:t>
       </w:r>
+      <w:bookmarkStart w:id="0" w:name="_GoBack"/>
+      <w:bookmarkEnd w:id="0"/>
       <w:r>
         <w:rPr>
           <w:rFonts w:ascii="Arial" w:hAnsi="Arial" w:cs="Arial"/>
@@ -1979,8 +1983,6 @@
         </w:rPr>
         <w:t>..................................</w:t>
       </w:r>
-      <w:bookmarkStart w:id="0" w:name="_GoBack"/>
-      <w:bookmarkEnd w:id="0"/>
     </w:p>
     <w:p>
       <w:pPr>
@@ -2118,7 +2120,7 @@
           <v:imagedata r:id="rId1" o:title=""/>
           <w10:wrap type="topAndBottom"/>
         </v:shape>
-        <o:OLEObject Type="Embed" ProgID="PBrush" ShapeID="_x0000_s2049" DrawAspect="Content" ObjectID="_1433861761" r:id="rId2"/>
+        <o:OLEObject Type="Embed" ProgID="PBrush" ShapeID="_x0000_s2049" DrawAspect="Content" ObjectID="_1433921559" r:id="rId2"/>
       </w:pict>
     </w:r>
     <w:r>

</xml_diff>

<commit_message>
berita acara pembukaan penawaran
</commit_message>
<xml_diff>
--- a/templates/10a Berita Acara Pembukaan Penawaran.docx
+++ b/templates/10a Berita Acara Pembukaan Penawaran.docx
@@ -1,6 +1,6 @@
 
 <file path=word/document.xml><?xml version="1.0" encoding="utf-8"?>
-<w:document xmlns:wpc="http://schemas.microsoft.com/office/word/2010/wordprocessingCanvas" xmlns:mc="http://schemas.openxmlformats.org/markup-compatibility/2006" xmlns:o="urn:schemas-microsoft-com:office:office" xmlns:r="http://schemas.openxmlformats.org/officeDocument/2006/relationships" xmlns:m="http://schemas.openxmlformats.org/officeDocument/2006/math" xmlns:v="urn:schemas-microsoft-com:vml" xmlns:wp14="http://schemas.microsoft.com/office/word/2010/wordprocessingDrawing" xmlns:wp="http://schemas.openxmlformats.org/drawingml/2006/wordprocessingDrawing" xmlns:w10="urn:schemas-microsoft-com:office:word" xmlns:w="http://schemas.openxmlformats.org/wordprocessingml/2006/main" xmlns:w14="http://schemas.microsoft.com/office/word/2010/wordml" xmlns:wpg="http://schemas.microsoft.com/office/word/2010/wordprocessingGroup" xmlns:wpi="http://schemas.microsoft.com/office/word/2010/wordprocessingInk" xmlns:wne="http://schemas.microsoft.com/office/word/2006/wordml" xmlns:wps="http://schemas.microsoft.com/office/word/2010/wordprocessingShape" mc:Ignorable="w14 wp14">
+<w:document xmlns:wpc="http://schemas.microsoft.com/office/word/2010/wordprocessingCanvas" xmlns:mo="http://schemas.microsoft.com/office/mac/office/2008/main" xmlns:mc="http://schemas.openxmlformats.org/markup-compatibility/2006" xmlns:mv="urn:schemas-microsoft-com:mac:vml" xmlns:o="urn:schemas-microsoft-com:office:office" xmlns:r="http://schemas.openxmlformats.org/officeDocument/2006/relationships" xmlns:m="http://schemas.openxmlformats.org/officeDocument/2006/math" xmlns:v="urn:schemas-microsoft-com:vml" xmlns:wp14="http://schemas.microsoft.com/office/word/2010/wordprocessingDrawing" xmlns:wp="http://schemas.openxmlformats.org/drawingml/2006/wordprocessingDrawing" xmlns:w10="urn:schemas-microsoft-com:office:word" xmlns:w="http://schemas.openxmlformats.org/wordprocessingml/2006/main" xmlns:w14="http://schemas.microsoft.com/office/word/2010/wordml" xmlns:wpg="http://schemas.microsoft.com/office/word/2010/wordprocessingGroup" xmlns:wpi="http://schemas.microsoft.com/office/word/2010/wordprocessingInk" xmlns:wne="http://schemas.microsoft.com/office/word/2006/wordml" xmlns:wps="http://schemas.microsoft.com/office/word/2010/wordprocessingShape" mc:Ignorable="w14 wp14">
   <w:body>
     <w:p>
       <w:pPr>
@@ -25,7 +25,7 @@
         <mc:AlternateContent>
           <mc:Choice Requires="wps">
             <w:drawing>
-              <wp:anchor distT="0" distB="0" distL="114300" distR="114300" simplePos="0" relativeHeight="251657728" behindDoc="0" locked="0" layoutInCell="1" allowOverlap="1">
+              <wp:anchor distT="0" distB="0" distL="114300" distR="114300" simplePos="0" relativeHeight="251657728" behindDoc="0" locked="0" layoutInCell="1" allowOverlap="1" wp14:anchorId="195FC55A" wp14:editId="0A22DD93">
                 <wp:simplePos x="0" y="0"/>
                 <wp:positionH relativeFrom="column">
                   <wp:posOffset>63500</wp:posOffset>
@@ -64,7 +64,7 @@
                           <a:tailEnd/>
                         </a:ln>
                         <a:extLst>
-                          <a:ext uri="{909E8E84-426E-40DD-AFC4-6F175D3DCCD1}">
+                          <a:ext uri="{909E8E84-426E-40dd-AFC4-6F175D3DCCD1}">
                             <a14:hiddenFill xmlns:a14="http://schemas.microsoft.com/office/drawing/2010/main">
                               <a:noFill/>
                             </a14:hiddenFill>
@@ -194,27 +194,31 @@
           <w:b/>
           <w:sz w:val="24"/>
           <w:szCs w:val="24"/>
-          <w:lang w:val="pt-BR"/>
-        </w:rPr>
-        <w:t>#</w:t>
-      </w:r>
-      <w:r>
-        <w:rPr>
-          <w:rFonts w:ascii="Arial" w:hAnsi="Arial" w:cs="Arial"/>
-          <w:b/>
-          <w:sz w:val="24"/>
-          <w:szCs w:val="24"/>
           <w:highlight w:val="yellow"/>
           <w:lang w:val="pt-BR"/>
         </w:rPr>
+        <w:t>#</w:t>
+      </w:r>
+      <w:proofErr w:type="spellStart"/>
+      <w:r>
+        <w:rPr>
+          <w:rFonts w:ascii="Arial" w:hAnsi="Arial" w:cs="Arial"/>
+          <w:b/>
+          <w:sz w:val="24"/>
+          <w:szCs w:val="24"/>
+          <w:highlight w:val="yellow"/>
+          <w:lang w:val="pt-BR"/>
+        </w:rPr>
         <w:t>nomorba</w:t>
       </w:r>
-      <w:r>
-        <w:rPr>
-          <w:rFonts w:ascii="Arial" w:hAnsi="Arial" w:cs="Arial"/>
-          <w:b/>
-          <w:sz w:val="24"/>
-          <w:szCs w:val="24"/>
+      <w:proofErr w:type="spellEnd"/>
+      <w:r>
+        <w:rPr>
+          <w:rFonts w:ascii="Arial" w:hAnsi="Arial" w:cs="Arial"/>
+          <w:b/>
+          <w:sz w:val="24"/>
+          <w:szCs w:val="24"/>
+          <w:highlight w:val="yellow"/>
           <w:lang w:val="pt-BR"/>
         </w:rPr>
         <w:t>#</w:t>
@@ -283,9 +287,12 @@
           <w:b/>
           <w:sz w:val="24"/>
           <w:szCs w:val="24"/>
+          <w:highlight w:val="cyan"/>
         </w:rPr>
         <w:t>#</w:t>
       </w:r>
+      <w:proofErr w:type="spellStart"/>
+      <w:proofErr w:type="gramStart"/>
       <w:r>
         <w:rPr>
           <w:rFonts w:ascii="Arial" w:hAnsi="Arial" w:cs="Arial"/>
@@ -296,12 +303,15 @@
         </w:rPr>
         <w:t>namapengadaan</w:t>
       </w:r>
-      <w:r>
-        <w:rPr>
-          <w:rFonts w:ascii="Arial" w:hAnsi="Arial" w:cs="Arial"/>
-          <w:b/>
-          <w:sz w:val="24"/>
-          <w:szCs w:val="24"/>
+      <w:proofErr w:type="spellEnd"/>
+      <w:proofErr w:type="gramEnd"/>
+      <w:r>
+        <w:rPr>
+          <w:rFonts w:ascii="Arial" w:hAnsi="Arial" w:cs="Arial"/>
+          <w:b/>
+          <w:sz w:val="24"/>
+          <w:szCs w:val="24"/>
+          <w:highlight w:val="cyan"/>
         </w:rPr>
         <w:t>#</w:t>
       </w:r>
@@ -322,23 +332,76 @@
           <w:lang w:val="id-ID"/>
         </w:rPr>
       </w:pPr>
-      <w:r>
-        <w:rPr>
-          <w:rFonts w:ascii="Arial" w:hAnsi="Arial" w:cs="Arial"/>
-          <w:sz w:val="24"/>
-          <w:szCs w:val="24"/>
-          <w:lang w:val="nb-NO"/>
-        </w:rPr>
-        <w:t xml:space="preserve">Pada hari ini, </w:t>
-      </w:r>
-      <w:r>
-        <w:rPr>
-          <w:rFonts w:ascii="Arial" w:hAnsi="Arial" w:cs="Arial"/>
-          <w:sz w:val="24"/>
-          <w:szCs w:val="24"/>
+      <w:proofErr w:type="spellStart"/>
+      <w:r>
+        <w:rPr>
+          <w:rFonts w:ascii="Arial" w:hAnsi="Arial" w:cs="Arial"/>
+          <w:sz w:val="24"/>
+          <w:szCs w:val="24"/>
+          <w:lang w:val="nb-NO"/>
+        </w:rPr>
+        <w:t>Pada</w:t>
+      </w:r>
+      <w:proofErr w:type="spellEnd"/>
+      <w:r>
+        <w:rPr>
+          <w:rFonts w:ascii="Arial" w:hAnsi="Arial" w:cs="Arial"/>
+          <w:sz w:val="24"/>
+          <w:szCs w:val="24"/>
+          <w:lang w:val="nb-NO"/>
+        </w:rPr>
+        <w:t xml:space="preserve"> </w:t>
+      </w:r>
+      <w:proofErr w:type="spellStart"/>
+      <w:r>
+        <w:rPr>
+          <w:rFonts w:ascii="Arial" w:hAnsi="Arial" w:cs="Arial"/>
+          <w:sz w:val="24"/>
+          <w:szCs w:val="24"/>
+          <w:lang w:val="nb-NO"/>
+        </w:rPr>
+        <w:t>hari</w:t>
+      </w:r>
+      <w:proofErr w:type="spellEnd"/>
+      <w:r>
+        <w:rPr>
+          <w:rFonts w:ascii="Arial" w:hAnsi="Arial" w:cs="Arial"/>
+          <w:sz w:val="24"/>
+          <w:szCs w:val="24"/>
+          <w:lang w:val="nb-NO"/>
+        </w:rPr>
+        <w:t xml:space="preserve"> </w:t>
+      </w:r>
+      <w:proofErr w:type="spellStart"/>
+      <w:r>
+        <w:rPr>
+          <w:rFonts w:ascii="Arial" w:hAnsi="Arial" w:cs="Arial"/>
+          <w:sz w:val="24"/>
+          <w:szCs w:val="24"/>
+          <w:lang w:val="nb-NO"/>
+        </w:rPr>
+        <w:t>ini</w:t>
+      </w:r>
+      <w:proofErr w:type="spellEnd"/>
+      <w:r>
+        <w:rPr>
+          <w:rFonts w:ascii="Arial" w:hAnsi="Arial" w:cs="Arial"/>
+          <w:sz w:val="24"/>
+          <w:szCs w:val="24"/>
+          <w:lang w:val="nb-NO"/>
+        </w:rPr>
+        <w:t xml:space="preserve">, </w:t>
+      </w:r>
+      <w:r>
+        <w:rPr>
+          <w:rFonts w:ascii="Arial" w:hAnsi="Arial" w:cs="Arial"/>
+          <w:sz w:val="24"/>
+          <w:szCs w:val="24"/>
+          <w:highlight w:val="cyan"/>
         </w:rPr>
         <w:t>#</w:t>
       </w:r>
+      <w:proofErr w:type="spellStart"/>
       <w:r>
         <w:rPr>
           <w:rFonts w:ascii="Arial" w:hAnsi="Arial" w:cs="Arial"/>
@@ -348,11 +411,13 @@
         </w:rPr>
         <w:t>hari</w:t>
       </w:r>
-      <w:r>
-        <w:rPr>
-          <w:rFonts w:ascii="Arial" w:hAnsi="Arial" w:cs="Arial"/>
-          <w:sz w:val="24"/>
-          <w:szCs w:val="24"/>
+      <w:proofErr w:type="spellEnd"/>
+      <w:r>
+        <w:rPr>
+          <w:rFonts w:ascii="Arial" w:hAnsi="Arial" w:cs="Arial"/>
+          <w:sz w:val="24"/>
+          <w:szCs w:val="24"/>
+          <w:highlight w:val="cyan"/>
         </w:rPr>
         <w:t>#</w:t>
       </w:r>
@@ -363,25 +428,47 @@
           <w:szCs w:val="24"/>
           <w:lang w:val="nb-NO"/>
         </w:rPr>
-        <w:t xml:space="preserve"> tanggal </w:t>
-      </w:r>
-      <w:r>
-        <w:rPr>
-          <w:rFonts w:ascii="Arial" w:hAnsi="Arial" w:cs="Arial"/>
-          <w:sz w:val="24"/>
-          <w:szCs w:val="24"/>
-          <w:lang w:val="nb-NO"/>
-        </w:rPr>
-        <w:t xml:space="preserve"> </w:t>
-      </w:r>
-      <w:r>
-        <w:rPr>
-          <w:rFonts w:ascii="Arial" w:hAnsi="Arial" w:cs="Arial"/>
-          <w:sz w:val="24"/>
-          <w:szCs w:val="24"/>
+        <w:t xml:space="preserve"> </w:t>
+      </w:r>
+      <w:proofErr w:type="spellStart"/>
+      <w:r>
+        <w:rPr>
+          <w:rFonts w:ascii="Arial" w:hAnsi="Arial" w:cs="Arial"/>
+          <w:sz w:val="24"/>
+          <w:szCs w:val="24"/>
+          <w:lang w:val="nb-NO"/>
+        </w:rPr>
+        <w:t>tanggal</w:t>
+      </w:r>
+      <w:proofErr w:type="spellEnd"/>
+      <w:r>
+        <w:rPr>
+          <w:rFonts w:ascii="Arial" w:hAnsi="Arial" w:cs="Arial"/>
+          <w:sz w:val="24"/>
+          <w:szCs w:val="24"/>
+          <w:lang w:val="nb-NO"/>
+        </w:rPr>
+        <w:t xml:space="preserve"> </w:t>
+      </w:r>
+      <w:r>
+        <w:rPr>
+          <w:rFonts w:ascii="Arial" w:hAnsi="Arial" w:cs="Arial"/>
+          <w:sz w:val="24"/>
+          <w:szCs w:val="24"/>
+          <w:lang w:val="nb-NO"/>
+        </w:rPr>
+        <w:t xml:space="preserve"> </w:t>
+      </w:r>
+      <w:r>
+        <w:rPr>
+          <w:rFonts w:ascii="Arial" w:hAnsi="Arial" w:cs="Arial"/>
+          <w:sz w:val="24"/>
+          <w:szCs w:val="24"/>
+          <w:highlight w:val="cyan"/>
         </w:rPr>
         <w:t>#</w:t>
       </w:r>
+      <w:proofErr w:type="spellStart"/>
       <w:r>
         <w:rPr>
           <w:rFonts w:ascii="Arial" w:hAnsi="Arial" w:cs="Arial"/>
@@ -391,11 +478,13 @@
         </w:rPr>
         <w:t>tanggal</w:t>
       </w:r>
-      <w:r>
-        <w:rPr>
-          <w:rFonts w:ascii="Arial" w:hAnsi="Arial" w:cs="Arial"/>
-          <w:sz w:val="24"/>
-          <w:szCs w:val="24"/>
+      <w:proofErr w:type="spellEnd"/>
+      <w:r>
+        <w:rPr>
+          <w:rFonts w:ascii="Arial" w:hAnsi="Arial" w:cs="Arial"/>
+          <w:sz w:val="24"/>
+          <w:szCs w:val="24"/>
+          <w:highlight w:val="cyan"/>
         </w:rPr>
         <w:t>#</w:t>
       </w:r>
@@ -413,6 +502,7 @@
           <w:rFonts w:ascii="Arial" w:hAnsi="Arial" w:cs="Arial"/>
           <w:sz w:val="24"/>
           <w:szCs w:val="24"/>
+          <w:highlight w:val="cyan"/>
         </w:rPr>
         <w:t>#</w:t>
       </w:r>
@@ -425,13 +515,12 @@
         </w:rPr>
         <w:t>jam</w:t>
       </w:r>
-      <w:bookmarkStart w:id="0" w:name="_GoBack"/>
-      <w:bookmarkEnd w:id="0"/>
-      <w:r>
-        <w:rPr>
-          <w:rFonts w:ascii="Arial" w:hAnsi="Arial" w:cs="Arial"/>
-          <w:sz w:val="24"/>
-          <w:szCs w:val="24"/>
+      <w:r>
+        <w:rPr>
+          <w:rFonts w:ascii="Arial" w:hAnsi="Arial" w:cs="Arial"/>
+          <w:sz w:val="24"/>
+          <w:szCs w:val="24"/>
+          <w:highlight w:val="cyan"/>
         </w:rPr>
         <w:t>#</w:t>
       </w:r>
@@ -442,34 +531,147 @@
           <w:szCs w:val="24"/>
           <w:lang w:val="nb-NO"/>
         </w:rPr>
-        <w:t xml:space="preserve"> WIB telah dilakukan pembu</w:t>
-      </w:r>
-      <w:r>
-        <w:rPr>
-          <w:rFonts w:ascii="Arial" w:hAnsi="Arial" w:cs="Arial"/>
-          <w:sz w:val="24"/>
-          <w:szCs w:val="24"/>
-          <w:lang w:val="nb-NO"/>
-        </w:rPr>
-        <w:t xml:space="preserve">kaan dokumen penawaran </w:t>
-      </w:r>
-      <w:r>
-        <w:rPr>
-          <w:rFonts w:ascii="Arial" w:hAnsi="Arial" w:cs="Arial"/>
-          <w:sz w:val="24"/>
-          <w:szCs w:val="24"/>
-          <w:lang w:val="nb-NO"/>
-        </w:rPr>
-        <w:t xml:space="preserve">Pekerjaan </w:t>
-      </w:r>
-      <w:r>
-        <w:rPr>
-          <w:rFonts w:ascii="Arial" w:hAnsi="Arial" w:cs="Arial"/>
-          <w:sz w:val="24"/>
-          <w:szCs w:val="24"/>
+        <w:t xml:space="preserve"> WIB </w:t>
+      </w:r>
+      <w:proofErr w:type="spellStart"/>
+      <w:r>
+        <w:rPr>
+          <w:rFonts w:ascii="Arial" w:hAnsi="Arial" w:cs="Arial"/>
+          <w:sz w:val="24"/>
+          <w:szCs w:val="24"/>
+          <w:lang w:val="nb-NO"/>
+        </w:rPr>
+        <w:t>telah</w:t>
+      </w:r>
+      <w:proofErr w:type="spellEnd"/>
+      <w:r>
+        <w:rPr>
+          <w:rFonts w:ascii="Arial" w:hAnsi="Arial" w:cs="Arial"/>
+          <w:sz w:val="24"/>
+          <w:szCs w:val="24"/>
+          <w:lang w:val="nb-NO"/>
+        </w:rPr>
+        <w:t xml:space="preserve"> </w:t>
+      </w:r>
+      <w:proofErr w:type="spellStart"/>
+      <w:r>
+        <w:rPr>
+          <w:rFonts w:ascii="Arial" w:hAnsi="Arial" w:cs="Arial"/>
+          <w:sz w:val="24"/>
+          <w:szCs w:val="24"/>
+          <w:lang w:val="nb-NO"/>
+        </w:rPr>
+        <w:t>dilakukan</w:t>
+      </w:r>
+      <w:proofErr w:type="spellEnd"/>
+      <w:r>
+        <w:rPr>
+          <w:rFonts w:ascii="Arial" w:hAnsi="Arial" w:cs="Arial"/>
+          <w:sz w:val="24"/>
+          <w:szCs w:val="24"/>
+          <w:lang w:val="nb-NO"/>
+        </w:rPr>
+        <w:t xml:space="preserve"> </w:t>
+      </w:r>
+      <w:proofErr w:type="spellStart"/>
+      <w:r>
+        <w:rPr>
+          <w:rFonts w:ascii="Arial" w:hAnsi="Arial" w:cs="Arial"/>
+          <w:sz w:val="24"/>
+          <w:szCs w:val="24"/>
+          <w:lang w:val="nb-NO"/>
+        </w:rPr>
+        <w:t>pembu</w:t>
+      </w:r>
+      <w:r>
+        <w:rPr>
+          <w:rFonts w:ascii="Arial" w:hAnsi="Arial" w:cs="Arial"/>
+          <w:sz w:val="24"/>
+          <w:szCs w:val="24"/>
+          <w:lang w:val="nb-NO"/>
+        </w:rPr>
+        <w:t>kaan</w:t>
+      </w:r>
+      <w:proofErr w:type="spellEnd"/>
+      <w:r>
+        <w:rPr>
+          <w:rFonts w:ascii="Arial" w:hAnsi="Arial" w:cs="Arial"/>
+          <w:sz w:val="24"/>
+          <w:szCs w:val="24"/>
+          <w:lang w:val="nb-NO"/>
+        </w:rPr>
+        <w:t xml:space="preserve"> </w:t>
+      </w:r>
+      <w:proofErr w:type="spellStart"/>
+      <w:r>
+        <w:rPr>
+          <w:rFonts w:ascii="Arial" w:hAnsi="Arial" w:cs="Arial"/>
+          <w:sz w:val="24"/>
+          <w:szCs w:val="24"/>
+          <w:lang w:val="nb-NO"/>
+        </w:rPr>
+        <w:t>dokumen</w:t>
+      </w:r>
+      <w:proofErr w:type="spellEnd"/>
+      <w:r>
+        <w:rPr>
+          <w:rFonts w:ascii="Arial" w:hAnsi="Arial" w:cs="Arial"/>
+          <w:sz w:val="24"/>
+          <w:szCs w:val="24"/>
+          <w:lang w:val="nb-NO"/>
+        </w:rPr>
+        <w:t xml:space="preserve"> </w:t>
+      </w:r>
+      <w:proofErr w:type="spellStart"/>
+      <w:r>
+        <w:rPr>
+          <w:rFonts w:ascii="Arial" w:hAnsi="Arial" w:cs="Arial"/>
+          <w:sz w:val="24"/>
+          <w:szCs w:val="24"/>
+          <w:lang w:val="nb-NO"/>
+        </w:rPr>
+        <w:t>penawaran</w:t>
+      </w:r>
+      <w:proofErr w:type="spellEnd"/>
+      <w:r>
+        <w:rPr>
+          <w:rFonts w:ascii="Arial" w:hAnsi="Arial" w:cs="Arial"/>
+          <w:sz w:val="24"/>
+          <w:szCs w:val="24"/>
+          <w:lang w:val="nb-NO"/>
+        </w:rPr>
+        <w:t xml:space="preserve"> </w:t>
+      </w:r>
+      <w:proofErr w:type="spellStart"/>
+      <w:r>
+        <w:rPr>
+          <w:rFonts w:ascii="Arial" w:hAnsi="Arial" w:cs="Arial"/>
+          <w:sz w:val="24"/>
+          <w:szCs w:val="24"/>
+          <w:lang w:val="nb-NO"/>
+        </w:rPr>
+        <w:t>Pekerjaan</w:t>
+      </w:r>
+      <w:proofErr w:type="spellEnd"/>
+      <w:r>
+        <w:rPr>
+          <w:rFonts w:ascii="Arial" w:hAnsi="Arial" w:cs="Arial"/>
+          <w:sz w:val="24"/>
+          <w:szCs w:val="24"/>
+          <w:lang w:val="nb-NO"/>
+        </w:rPr>
+        <w:t xml:space="preserve"> </w:t>
+      </w:r>
+      <w:r>
+        <w:rPr>
+          <w:rFonts w:ascii="Arial" w:hAnsi="Arial" w:cs="Arial"/>
+          <w:sz w:val="24"/>
+          <w:szCs w:val="24"/>
+          <w:highlight w:val="cyan"/>
         </w:rPr>
         <w:t>#</w:t>
       </w:r>
+      <w:proofErr w:type="spellStart"/>
       <w:r>
         <w:rPr>
           <w:rFonts w:ascii="Arial" w:hAnsi="Arial" w:cs="Arial"/>
@@ -479,11 +681,13 @@
         </w:rPr>
         <w:t>namapengadaan</w:t>
       </w:r>
-      <w:r>
-        <w:rPr>
-          <w:rFonts w:ascii="Arial" w:hAnsi="Arial" w:cs="Arial"/>
-          <w:sz w:val="24"/>
-          <w:szCs w:val="24"/>
+      <w:proofErr w:type="spellEnd"/>
+      <w:r>
+        <w:rPr>
+          <w:rFonts w:ascii="Arial" w:hAnsi="Arial" w:cs="Arial"/>
+          <w:sz w:val="24"/>
+          <w:szCs w:val="24"/>
+          <w:highlight w:val="cyan"/>
         </w:rPr>
         <w:t>#</w:t>
       </w:r>
@@ -494,16 +698,159 @@
           <w:szCs w:val="24"/>
           <w:lang w:val="nb-NO"/>
         </w:rPr>
-        <w:t xml:space="preserve">, sebagaimana dimaksud dalam Rencana Kerja dan Syarat-syarat (RKS) No.: </w:t>
-      </w:r>
-      <w:r>
-        <w:rPr>
-          <w:rFonts w:ascii="Arial" w:hAnsi="Arial" w:cs="Arial"/>
-          <w:sz w:val="24"/>
-          <w:szCs w:val="24"/>
+        <w:t xml:space="preserve">, </w:t>
+      </w:r>
+      <w:proofErr w:type="spellStart"/>
+      <w:r>
+        <w:rPr>
+          <w:rFonts w:ascii="Arial" w:hAnsi="Arial" w:cs="Arial"/>
+          <w:sz w:val="24"/>
+          <w:szCs w:val="24"/>
+          <w:lang w:val="nb-NO"/>
+        </w:rPr>
+        <w:t>sebagaimana</w:t>
+      </w:r>
+      <w:proofErr w:type="spellEnd"/>
+      <w:r>
+        <w:rPr>
+          <w:rFonts w:ascii="Arial" w:hAnsi="Arial" w:cs="Arial"/>
+          <w:sz w:val="24"/>
+          <w:szCs w:val="24"/>
+          <w:lang w:val="nb-NO"/>
+        </w:rPr>
+        <w:t xml:space="preserve"> </w:t>
+      </w:r>
+      <w:proofErr w:type="spellStart"/>
+      <w:r>
+        <w:rPr>
+          <w:rFonts w:ascii="Arial" w:hAnsi="Arial" w:cs="Arial"/>
+          <w:sz w:val="24"/>
+          <w:szCs w:val="24"/>
+          <w:lang w:val="nb-NO"/>
+        </w:rPr>
+        <w:t>dimaksud</w:t>
+      </w:r>
+      <w:proofErr w:type="spellEnd"/>
+      <w:r>
+        <w:rPr>
+          <w:rFonts w:ascii="Arial" w:hAnsi="Arial" w:cs="Arial"/>
+          <w:sz w:val="24"/>
+          <w:szCs w:val="24"/>
+          <w:lang w:val="nb-NO"/>
+        </w:rPr>
+        <w:t xml:space="preserve"> </w:t>
+      </w:r>
+      <w:proofErr w:type="spellStart"/>
+      <w:r>
+        <w:rPr>
+          <w:rFonts w:ascii="Arial" w:hAnsi="Arial" w:cs="Arial"/>
+          <w:sz w:val="24"/>
+          <w:szCs w:val="24"/>
+          <w:lang w:val="nb-NO"/>
+        </w:rPr>
+        <w:t>dalam</w:t>
+      </w:r>
+      <w:proofErr w:type="spellEnd"/>
+      <w:r>
+        <w:rPr>
+          <w:rFonts w:ascii="Arial" w:hAnsi="Arial" w:cs="Arial"/>
+          <w:sz w:val="24"/>
+          <w:szCs w:val="24"/>
+          <w:lang w:val="nb-NO"/>
+        </w:rPr>
+        <w:t xml:space="preserve"> </w:t>
+      </w:r>
+      <w:proofErr w:type="spellStart"/>
+      <w:r>
+        <w:rPr>
+          <w:rFonts w:ascii="Arial" w:hAnsi="Arial" w:cs="Arial"/>
+          <w:sz w:val="24"/>
+          <w:szCs w:val="24"/>
+          <w:lang w:val="nb-NO"/>
+        </w:rPr>
+        <w:t>Rencana</w:t>
+      </w:r>
+      <w:proofErr w:type="spellEnd"/>
+      <w:r>
+        <w:rPr>
+          <w:rFonts w:ascii="Arial" w:hAnsi="Arial" w:cs="Arial"/>
+          <w:sz w:val="24"/>
+          <w:szCs w:val="24"/>
+          <w:lang w:val="nb-NO"/>
+        </w:rPr>
+        <w:t xml:space="preserve"> </w:t>
+      </w:r>
+      <w:proofErr w:type="spellStart"/>
+      <w:r>
+        <w:rPr>
+          <w:rFonts w:ascii="Arial" w:hAnsi="Arial" w:cs="Arial"/>
+          <w:sz w:val="24"/>
+          <w:szCs w:val="24"/>
+          <w:lang w:val="nb-NO"/>
+        </w:rPr>
+        <w:t>Kerja</w:t>
+      </w:r>
+      <w:proofErr w:type="spellEnd"/>
+      <w:r>
+        <w:rPr>
+          <w:rFonts w:ascii="Arial" w:hAnsi="Arial" w:cs="Arial"/>
+          <w:sz w:val="24"/>
+          <w:szCs w:val="24"/>
+          <w:lang w:val="nb-NO"/>
+        </w:rPr>
+        <w:t xml:space="preserve"> </w:t>
+      </w:r>
+      <w:proofErr w:type="spellStart"/>
+      <w:r>
+        <w:rPr>
+          <w:rFonts w:ascii="Arial" w:hAnsi="Arial" w:cs="Arial"/>
+          <w:sz w:val="24"/>
+          <w:szCs w:val="24"/>
+          <w:lang w:val="nb-NO"/>
+        </w:rPr>
+        <w:t>dan</w:t>
+      </w:r>
+      <w:proofErr w:type="spellEnd"/>
+      <w:r>
+        <w:rPr>
+          <w:rFonts w:ascii="Arial" w:hAnsi="Arial" w:cs="Arial"/>
+          <w:sz w:val="24"/>
+          <w:szCs w:val="24"/>
+          <w:lang w:val="nb-NO"/>
+        </w:rPr>
+        <w:t xml:space="preserve"> </w:t>
+      </w:r>
+      <w:proofErr w:type="spellStart"/>
+      <w:r>
+        <w:rPr>
+          <w:rFonts w:ascii="Arial" w:hAnsi="Arial" w:cs="Arial"/>
+          <w:sz w:val="24"/>
+          <w:szCs w:val="24"/>
+          <w:lang w:val="nb-NO"/>
+        </w:rPr>
+        <w:t>Syarat-syarat</w:t>
+      </w:r>
+      <w:proofErr w:type="spellEnd"/>
+      <w:r>
+        <w:rPr>
+          <w:rFonts w:ascii="Arial" w:hAnsi="Arial" w:cs="Arial"/>
+          <w:sz w:val="24"/>
+          <w:szCs w:val="24"/>
+          <w:lang w:val="nb-NO"/>
+        </w:rPr>
+        <w:t xml:space="preserve"> (RKS) No.: </w:t>
+      </w:r>
+      <w:r>
+        <w:rPr>
+          <w:rFonts w:ascii="Arial" w:hAnsi="Arial" w:cs="Arial"/>
+          <w:sz w:val="24"/>
+          <w:szCs w:val="24"/>
+          <w:highlight w:val="cyan"/>
         </w:rPr>
         <w:t>#</w:t>
       </w:r>
+      <w:proofErr w:type="spellStart"/>
+      <w:proofErr w:type="gramStart"/>
       <w:r>
         <w:rPr>
           <w:rFonts w:ascii="Arial" w:hAnsi="Arial" w:cs="Arial"/>
@@ -513,11 +860,14 @@
         </w:rPr>
         <w:t>norks</w:t>
       </w:r>
-      <w:r>
-        <w:rPr>
-          <w:rFonts w:ascii="Arial" w:hAnsi="Arial" w:cs="Arial"/>
-          <w:sz w:val="24"/>
-          <w:szCs w:val="24"/>
+      <w:proofErr w:type="spellEnd"/>
+      <w:proofErr w:type="gramEnd"/>
+      <w:r>
+        <w:rPr>
+          <w:rFonts w:ascii="Arial" w:hAnsi="Arial" w:cs="Arial"/>
+          <w:sz w:val="24"/>
+          <w:szCs w:val="24"/>
+          <w:highlight w:val="cyan"/>
         </w:rPr>
         <w:t>#</w:t>
       </w:r>
@@ -528,16 +878,38 @@
           <w:szCs w:val="24"/>
           <w:lang w:val="nb-NO"/>
         </w:rPr>
-        <w:t xml:space="preserve"> tanggal  </w:t>
-      </w:r>
-      <w:r>
-        <w:rPr>
-          <w:rFonts w:ascii="Arial" w:hAnsi="Arial" w:cs="Arial"/>
-          <w:sz w:val="24"/>
-          <w:szCs w:val="24"/>
+        <w:t xml:space="preserve"> </w:t>
+      </w:r>
+      <w:proofErr w:type="spellStart"/>
+      <w:r>
+        <w:rPr>
+          <w:rFonts w:ascii="Arial" w:hAnsi="Arial" w:cs="Arial"/>
+          <w:sz w:val="24"/>
+          <w:szCs w:val="24"/>
+          <w:lang w:val="nb-NO"/>
+        </w:rPr>
+        <w:t>tanggal</w:t>
+      </w:r>
+      <w:proofErr w:type="spellEnd"/>
+      <w:r>
+        <w:rPr>
+          <w:rFonts w:ascii="Arial" w:hAnsi="Arial" w:cs="Arial"/>
+          <w:sz w:val="24"/>
+          <w:szCs w:val="24"/>
+          <w:lang w:val="nb-NO"/>
+        </w:rPr>
+        <w:t xml:space="preserve">  </w:t>
+      </w:r>
+      <w:r>
+        <w:rPr>
+          <w:rFonts w:ascii="Arial" w:hAnsi="Arial" w:cs="Arial"/>
+          <w:sz w:val="24"/>
+          <w:szCs w:val="24"/>
+          <w:highlight w:val="cyan"/>
         </w:rPr>
         <w:t>#</w:t>
       </w:r>
+      <w:proofErr w:type="spellStart"/>
       <w:r>
         <w:rPr>
           <w:rFonts w:ascii="Arial" w:hAnsi="Arial" w:cs="Arial"/>
@@ -547,11 +919,13 @@
         </w:rPr>
         <w:t>tanggalrks</w:t>
       </w:r>
-      <w:r>
-        <w:rPr>
-          <w:rFonts w:ascii="Arial" w:hAnsi="Arial" w:cs="Arial"/>
-          <w:sz w:val="24"/>
-          <w:szCs w:val="24"/>
+      <w:proofErr w:type="spellEnd"/>
+      <w:r>
+        <w:rPr>
+          <w:rFonts w:ascii="Arial" w:hAnsi="Arial" w:cs="Arial"/>
+          <w:sz w:val="24"/>
+          <w:szCs w:val="24"/>
+          <w:highlight w:val="cyan"/>
         </w:rPr>
         <w:t>#</w:t>
       </w:r>
@@ -562,7 +936,87 @@
           <w:szCs w:val="24"/>
           <w:lang w:val="nb-NO"/>
         </w:rPr>
-        <w:t xml:space="preserve"> dengan hasil sebagai berikut:</w:t>
+        <w:t xml:space="preserve"> </w:t>
+      </w:r>
+      <w:proofErr w:type="spellStart"/>
+      <w:r>
+        <w:rPr>
+          <w:rFonts w:ascii="Arial" w:hAnsi="Arial" w:cs="Arial"/>
+          <w:sz w:val="24"/>
+          <w:szCs w:val="24"/>
+          <w:lang w:val="nb-NO"/>
+        </w:rPr>
+        <w:t>dengan</w:t>
+      </w:r>
+      <w:proofErr w:type="spellEnd"/>
+      <w:r>
+        <w:rPr>
+          <w:rFonts w:ascii="Arial" w:hAnsi="Arial" w:cs="Arial"/>
+          <w:sz w:val="24"/>
+          <w:szCs w:val="24"/>
+          <w:lang w:val="nb-NO"/>
+        </w:rPr>
+        <w:t xml:space="preserve"> </w:t>
+      </w:r>
+      <w:proofErr w:type="spellStart"/>
+      <w:r>
+        <w:rPr>
+          <w:rFonts w:ascii="Arial" w:hAnsi="Arial" w:cs="Arial"/>
+          <w:sz w:val="24"/>
+          <w:szCs w:val="24"/>
+          <w:lang w:val="nb-NO"/>
+        </w:rPr>
+        <w:t>hasil</w:t>
+      </w:r>
+      <w:proofErr w:type="spellEnd"/>
+      <w:r>
+        <w:rPr>
+          <w:rFonts w:ascii="Arial" w:hAnsi="Arial" w:cs="Arial"/>
+          <w:sz w:val="24"/>
+          <w:szCs w:val="24"/>
+          <w:lang w:val="nb-NO"/>
+        </w:rPr>
+        <w:t xml:space="preserve"> </w:t>
+      </w:r>
+      <w:proofErr w:type="spellStart"/>
+      <w:r>
+        <w:rPr>
+          <w:rFonts w:ascii="Arial" w:hAnsi="Arial" w:cs="Arial"/>
+          <w:sz w:val="24"/>
+          <w:szCs w:val="24"/>
+          <w:lang w:val="nb-NO"/>
+        </w:rPr>
+        <w:t>sebagai</w:t>
+      </w:r>
+      <w:proofErr w:type="spellEnd"/>
+      <w:r>
+        <w:rPr>
+          <w:rFonts w:ascii="Arial" w:hAnsi="Arial" w:cs="Arial"/>
+          <w:sz w:val="24"/>
+          <w:szCs w:val="24"/>
+          <w:lang w:val="nb-NO"/>
+        </w:rPr>
+        <w:t xml:space="preserve"> </w:t>
+      </w:r>
+      <w:proofErr w:type="spellStart"/>
+      <w:r>
+        <w:rPr>
+          <w:rFonts w:ascii="Arial" w:hAnsi="Arial" w:cs="Arial"/>
+          <w:sz w:val="24"/>
+          <w:szCs w:val="24"/>
+          <w:lang w:val="nb-NO"/>
+        </w:rPr>
+        <w:t>berikut</w:t>
+      </w:r>
+      <w:proofErr w:type="spellEnd"/>
+      <w:r>
+        <w:rPr>
+          <w:rFonts w:ascii="Arial" w:hAnsi="Arial" w:cs="Arial"/>
+          <w:sz w:val="24"/>
+          <w:szCs w:val="24"/>
+          <w:lang w:val="nb-NO"/>
+        </w:rPr>
+        <w:t>:</w:t>
       </w:r>
       <w:r>
         <w:rPr>
@@ -590,13 +1044,41 @@
           <w:lang w:val="it-IT"/>
         </w:rPr>
       </w:pPr>
-      <w:r>
-        <w:rPr>
-          <w:rFonts w:ascii="Arial" w:hAnsi="Arial" w:cs="Arial"/>
-          <w:b/>
-          <w:lang w:val="it-IT"/>
-        </w:rPr>
-        <w:t xml:space="preserve">Panitia PPBJ : </w:t>
+      <w:proofErr w:type="spellStart"/>
+      <w:r>
+        <w:rPr>
+          <w:rFonts w:ascii="Arial" w:hAnsi="Arial" w:cs="Arial"/>
+          <w:b/>
+          <w:lang w:val="it-IT"/>
+        </w:rPr>
+        <w:t>Panitia</w:t>
+      </w:r>
+      <w:proofErr w:type="spellEnd"/>
+      <w:r>
+        <w:rPr>
+          <w:rFonts w:ascii="Arial" w:hAnsi="Arial" w:cs="Arial"/>
+          <w:b/>
+          <w:lang w:val="it-IT"/>
+        </w:rPr>
+        <w:t xml:space="preserve"> PPBJ</w:t>
+      </w:r>
+      <w:proofErr w:type="gramStart"/>
+      <w:r>
+        <w:rPr>
+          <w:rFonts w:ascii="Arial" w:hAnsi="Arial" w:cs="Arial"/>
+          <w:b/>
+          <w:lang w:val="it-IT"/>
+        </w:rPr>
+        <w:t xml:space="preserve"> :</w:t>
+      </w:r>
+      <w:proofErr w:type="gramEnd"/>
+      <w:r>
+        <w:rPr>
+          <w:rFonts w:ascii="Arial" w:hAnsi="Arial" w:cs="Arial"/>
+          <w:b/>
+          <w:lang w:val="it-IT"/>
+        </w:rPr>
+        <w:t xml:space="preserve"> </w:t>
       </w:r>
     </w:p>
     <w:p>
@@ -623,9 +1105,11 @@
       <w:r>
         <w:rPr>
           <w:rFonts w:ascii="Arial" w:hAnsi="Arial" w:cs="Arial"/>
+          <w:highlight w:val="cyan"/>
         </w:rPr>
         <w:t>#</w:t>
       </w:r>
+      <w:proofErr w:type="spellStart"/>
       <w:r>
         <w:rPr>
           <w:rFonts w:ascii="Arial" w:hAnsi="Arial" w:cs="Arial"/>
@@ -633,9 +1117,11 @@
         </w:rPr>
         <w:t>ketua</w:t>
       </w:r>
-      <w:r>
-        <w:rPr>
-          <w:rFonts w:ascii="Arial" w:hAnsi="Arial" w:cs="Arial"/>
+      <w:proofErr w:type="spellEnd"/>
+      <w:r>
+        <w:rPr>
+          <w:rFonts w:ascii="Arial" w:hAnsi="Arial" w:cs="Arial"/>
+          <w:highlight w:val="cyan"/>
         </w:rPr>
         <w:t>#</w:t>
       </w:r>
@@ -652,7 +1138,47 @@
           <w:lang w:val="it-IT"/>
         </w:rPr>
         <w:tab/>
-        <w:t xml:space="preserve">: sebagai Ketua  </w:t>
+      </w:r>
+      <w:proofErr w:type="gramStart"/>
+      <w:r>
+        <w:rPr>
+          <w:rFonts w:ascii="Arial" w:hAnsi="Arial" w:cs="Arial"/>
+          <w:lang w:val="it-IT"/>
+        </w:rPr>
+        <w:t xml:space="preserve">: </w:t>
+      </w:r>
+      <w:proofErr w:type="spellStart"/>
+      <w:proofErr w:type="gramEnd"/>
+      <w:r>
+        <w:rPr>
+          <w:rFonts w:ascii="Arial" w:hAnsi="Arial" w:cs="Arial"/>
+          <w:lang w:val="it-IT"/>
+        </w:rPr>
+        <w:t>sebagai</w:t>
+      </w:r>
+      <w:proofErr w:type="spellEnd"/>
+      <w:r>
+        <w:rPr>
+          <w:rFonts w:ascii="Arial" w:hAnsi="Arial" w:cs="Arial"/>
+          <w:lang w:val="it-IT"/>
+        </w:rPr>
+        <w:t xml:space="preserve"> </w:t>
+      </w:r>
+      <w:proofErr w:type="spellStart"/>
+      <w:r>
+        <w:rPr>
+          <w:rFonts w:ascii="Arial" w:hAnsi="Arial" w:cs="Arial"/>
+          <w:lang w:val="it-IT"/>
+        </w:rPr>
+        <w:t>Ketua</w:t>
+      </w:r>
+      <w:proofErr w:type="spellEnd"/>
+      <w:r>
+        <w:rPr>
+          <w:rFonts w:ascii="Arial" w:hAnsi="Arial" w:cs="Arial"/>
+          <w:lang w:val="it-IT"/>
+        </w:rPr>
+        <w:t xml:space="preserve">  </w:t>
       </w:r>
     </w:p>
     <w:p>
@@ -679,9 +1205,11 @@
       <w:r>
         <w:rPr>
           <w:rFonts w:ascii="Arial" w:hAnsi="Arial" w:cs="Arial"/>
+          <w:highlight w:val="cyan"/>
         </w:rPr>
         <w:t>#</w:t>
       </w:r>
+      <w:proofErr w:type="spellStart"/>
       <w:r>
         <w:rPr>
           <w:rFonts w:ascii="Arial" w:hAnsi="Arial" w:cs="Arial"/>
@@ -689,9 +1217,11 @@
         </w:rPr>
         <w:t>sekretaris</w:t>
       </w:r>
-      <w:r>
-        <w:rPr>
-          <w:rFonts w:ascii="Arial" w:hAnsi="Arial" w:cs="Arial"/>
+      <w:proofErr w:type="spellEnd"/>
+      <w:r>
+        <w:rPr>
+          <w:rFonts w:ascii="Arial" w:hAnsi="Arial" w:cs="Arial"/>
+          <w:highlight w:val="cyan"/>
         </w:rPr>
         <w:t>#</w:t>
       </w:r>
@@ -708,7 +1238,47 @@
           <w:lang w:val="it-IT"/>
         </w:rPr>
         <w:tab/>
-        <w:t xml:space="preserve">: sebagai Sekretaris  </w:t>
+      </w:r>
+      <w:proofErr w:type="gramStart"/>
+      <w:r>
+        <w:rPr>
+          <w:rFonts w:ascii="Arial" w:hAnsi="Arial" w:cs="Arial"/>
+          <w:lang w:val="it-IT"/>
+        </w:rPr>
+        <w:t xml:space="preserve">: </w:t>
+      </w:r>
+      <w:proofErr w:type="spellStart"/>
+      <w:proofErr w:type="gramEnd"/>
+      <w:r>
+        <w:rPr>
+          <w:rFonts w:ascii="Arial" w:hAnsi="Arial" w:cs="Arial"/>
+          <w:lang w:val="it-IT"/>
+        </w:rPr>
+        <w:t>sebagai</w:t>
+      </w:r>
+      <w:proofErr w:type="spellEnd"/>
+      <w:r>
+        <w:rPr>
+          <w:rFonts w:ascii="Arial" w:hAnsi="Arial" w:cs="Arial"/>
+          <w:lang w:val="it-IT"/>
+        </w:rPr>
+        <w:t xml:space="preserve"> </w:t>
+      </w:r>
+      <w:proofErr w:type="spellStart"/>
+      <w:r>
+        <w:rPr>
+          <w:rFonts w:ascii="Arial" w:hAnsi="Arial" w:cs="Arial"/>
+          <w:lang w:val="it-IT"/>
+        </w:rPr>
+        <w:t>Sekretaris</w:t>
+      </w:r>
+      <w:proofErr w:type="spellEnd"/>
+      <w:r>
+        <w:rPr>
+          <w:rFonts w:ascii="Arial" w:hAnsi="Arial" w:cs="Arial"/>
+          <w:lang w:val="it-IT"/>
+        </w:rPr>
+        <w:t xml:space="preserve">  </w:t>
       </w:r>
     </w:p>
     <w:p>
@@ -735,21 +1305,9 @@
       <w:r>
         <w:rPr>
           <w:rFonts w:ascii="Arial" w:hAnsi="Arial" w:cs="Arial"/>
-        </w:rPr>
-        <w:t>#</w:t>
-      </w:r>
-      <w:r>
-        <w:rPr>
-          <w:rFonts w:ascii="Arial" w:hAnsi="Arial" w:cs="Arial"/>
           <w:highlight w:val="cyan"/>
         </w:rPr>
-        <w:t>anggota1</w:t>
-      </w:r>
-      <w:r>
-        <w:rPr>
-          <w:rFonts w:ascii="Arial" w:hAnsi="Arial" w:cs="Arial"/>
-        </w:rPr>
-        <w:t>#</w:t>
+        <w:t>#anggota1#</w:t>
       </w:r>
       <w:r>
         <w:rPr>
@@ -764,8 +1322,41 @@
           <w:lang w:val="it-IT"/>
         </w:rPr>
         <w:tab/>
-        <w:t>: sebagai Anggota</w:t>
-      </w:r>
+      </w:r>
+      <w:proofErr w:type="gramStart"/>
+      <w:r>
+        <w:rPr>
+          <w:rFonts w:ascii="Arial" w:hAnsi="Arial" w:cs="Arial"/>
+          <w:lang w:val="it-IT"/>
+        </w:rPr>
+        <w:t xml:space="preserve">: </w:t>
+      </w:r>
+      <w:proofErr w:type="spellStart"/>
+      <w:proofErr w:type="gramEnd"/>
+      <w:r>
+        <w:rPr>
+          <w:rFonts w:ascii="Arial" w:hAnsi="Arial" w:cs="Arial"/>
+          <w:lang w:val="it-IT"/>
+        </w:rPr>
+        <w:t>sebagai</w:t>
+      </w:r>
+      <w:proofErr w:type="spellEnd"/>
+      <w:r>
+        <w:rPr>
+          <w:rFonts w:ascii="Arial" w:hAnsi="Arial" w:cs="Arial"/>
+          <w:lang w:val="it-IT"/>
+        </w:rPr>
+        <w:t xml:space="preserve"> </w:t>
+      </w:r>
+      <w:proofErr w:type="spellStart"/>
+      <w:r>
+        <w:rPr>
+          <w:rFonts w:ascii="Arial" w:hAnsi="Arial" w:cs="Arial"/>
+          <w:lang w:val="it-IT"/>
+        </w:rPr>
+        <w:t>Anggota</w:t>
+      </w:r>
+      <w:proofErr w:type="spellEnd"/>
     </w:p>
     <w:p>
       <w:pPr>
@@ -798,21 +1389,9 @@
       <w:r>
         <w:rPr>
           <w:rFonts w:ascii="Arial" w:hAnsi="Arial" w:cs="Arial"/>
-        </w:rPr>
-        <w:t>#</w:t>
-      </w:r>
-      <w:r>
-        <w:rPr>
-          <w:rFonts w:ascii="Arial" w:hAnsi="Arial" w:cs="Arial"/>
           <w:highlight w:val="cyan"/>
         </w:rPr>
-        <w:t>anggota2</w:t>
-      </w:r>
-      <w:r>
-        <w:rPr>
-          <w:rFonts w:ascii="Arial" w:hAnsi="Arial" w:cs="Arial"/>
-        </w:rPr>
-        <w:t>#</w:t>
+        <w:t>#anggota2#</w:t>
       </w:r>
       <w:r>
         <w:rPr>
@@ -827,8 +1406,41 @@
           <w:lang w:val="it-IT"/>
         </w:rPr>
         <w:tab/>
-        <w:t>: sebagai Anggota</w:t>
-      </w:r>
+      </w:r>
+      <w:proofErr w:type="gramStart"/>
+      <w:r>
+        <w:rPr>
+          <w:rFonts w:ascii="Arial" w:hAnsi="Arial" w:cs="Arial"/>
+          <w:lang w:val="it-IT"/>
+        </w:rPr>
+        <w:t xml:space="preserve">: </w:t>
+      </w:r>
+      <w:proofErr w:type="spellStart"/>
+      <w:proofErr w:type="gramEnd"/>
+      <w:r>
+        <w:rPr>
+          <w:rFonts w:ascii="Arial" w:hAnsi="Arial" w:cs="Arial"/>
+          <w:lang w:val="it-IT"/>
+        </w:rPr>
+        <w:t>sebagai</w:t>
+      </w:r>
+      <w:proofErr w:type="spellEnd"/>
+      <w:r>
+        <w:rPr>
+          <w:rFonts w:ascii="Arial" w:hAnsi="Arial" w:cs="Arial"/>
+          <w:lang w:val="it-IT"/>
+        </w:rPr>
+        <w:t xml:space="preserve"> </w:t>
+      </w:r>
+      <w:proofErr w:type="spellStart"/>
+      <w:r>
+        <w:rPr>
+          <w:rFonts w:ascii="Arial" w:hAnsi="Arial" w:cs="Arial"/>
+          <w:lang w:val="it-IT"/>
+        </w:rPr>
+        <w:t>Anggota</w:t>
+      </w:r>
+      <w:proofErr w:type="spellEnd"/>
     </w:p>
     <w:p>
       <w:pPr>
@@ -888,16 +1500,107 @@
         </w:rPr>
         <w:tab/>
       </w:r>
-      <w:r>
-        <w:rPr>
-          <w:rFonts w:ascii="Arial" w:hAnsi="Arial" w:cs="Arial"/>
-          <w:b/>
-          <w:sz w:val="24"/>
-          <w:szCs w:val="24"/>
-          <w:lang w:val="it-IT"/>
-        </w:rPr>
-        <w:t xml:space="preserve">Dokumen Penawaran yang masuk,  </w:t>
-      </w:r>
+      <w:proofErr w:type="spellStart"/>
+      <w:r>
+        <w:rPr>
+          <w:rFonts w:ascii="Arial" w:hAnsi="Arial" w:cs="Arial"/>
+          <w:b/>
+          <w:sz w:val="24"/>
+          <w:szCs w:val="24"/>
+          <w:lang w:val="it-IT"/>
+        </w:rPr>
+        <w:t>Dokumen</w:t>
+      </w:r>
+      <w:proofErr w:type="spellEnd"/>
+      <w:r>
+        <w:rPr>
+          <w:rFonts w:ascii="Arial" w:hAnsi="Arial" w:cs="Arial"/>
+          <w:b/>
+          <w:sz w:val="24"/>
+          <w:szCs w:val="24"/>
+          <w:lang w:val="it-IT"/>
+        </w:rPr>
+        <w:t xml:space="preserve"> </w:t>
+      </w:r>
+      <w:proofErr w:type="spellStart"/>
+      <w:r>
+        <w:rPr>
+          <w:rFonts w:ascii="Arial" w:hAnsi="Arial" w:cs="Arial"/>
+          <w:b/>
+          <w:sz w:val="24"/>
+          <w:szCs w:val="24"/>
+          <w:lang w:val="it-IT"/>
+        </w:rPr>
+        <w:t>Penawaran</w:t>
+      </w:r>
+      <w:proofErr w:type="spellEnd"/>
+      <w:r>
+        <w:rPr>
+          <w:rFonts w:ascii="Arial" w:hAnsi="Arial" w:cs="Arial"/>
+          <w:b/>
+          <w:sz w:val="24"/>
+          <w:szCs w:val="24"/>
+          <w:lang w:val="it-IT"/>
+        </w:rPr>
+        <w:t xml:space="preserve"> </w:t>
+      </w:r>
+      <w:proofErr w:type="spellStart"/>
+      <w:r>
+        <w:rPr>
+          <w:rFonts w:ascii="Arial" w:hAnsi="Arial" w:cs="Arial"/>
+          <w:b/>
+          <w:sz w:val="24"/>
+          <w:szCs w:val="24"/>
+          <w:lang w:val="it-IT"/>
+        </w:rPr>
+        <w:t>yang</w:t>
+      </w:r>
+      <w:proofErr w:type="spellEnd"/>
+      <w:r>
+        <w:rPr>
+          <w:rFonts w:ascii="Arial" w:hAnsi="Arial" w:cs="Arial"/>
+          <w:b/>
+          <w:sz w:val="24"/>
+          <w:szCs w:val="24"/>
+          <w:lang w:val="it-IT"/>
+        </w:rPr>
+        <w:t xml:space="preserve"> </w:t>
+      </w:r>
+      <w:proofErr w:type="spellStart"/>
+      <w:r>
+        <w:rPr>
+          <w:rFonts w:ascii="Arial" w:hAnsi="Arial" w:cs="Arial"/>
+          <w:b/>
+          <w:sz w:val="24"/>
+          <w:szCs w:val="24"/>
+          <w:lang w:val="it-IT"/>
+        </w:rPr>
+        <w:t>masuk</w:t>
+      </w:r>
+      <w:proofErr w:type="spellEnd"/>
+      <w:r>
+        <w:rPr>
+          <w:rFonts w:ascii="Arial" w:hAnsi="Arial" w:cs="Arial"/>
+          <w:b/>
+          <w:sz w:val="24"/>
+          <w:szCs w:val="24"/>
+          <w:lang w:val="it-IT"/>
+        </w:rPr>
+        <w:t>,</w:t>
+      </w:r>
+      <w:proofErr w:type="gramStart"/>
+      <w:r>
+        <w:rPr>
+          <w:rFonts w:ascii="Arial" w:hAnsi="Arial" w:cs="Arial"/>
+          <w:b/>
+          <w:sz w:val="24"/>
+          <w:szCs w:val="24"/>
+          <w:lang w:val="it-IT"/>
+        </w:rPr>
+        <w:t xml:space="preserve">  </w:t>
+      </w:r>
+      <w:proofErr w:type="spellStart"/>
+      <w:proofErr w:type="gramEnd"/>
       <w:r>
         <w:rPr>
           <w:rFonts w:ascii="Arial" w:hAnsi="Arial" w:cs="Arial"/>
@@ -916,27 +1619,40 @@
           <w:szCs w:val="24"/>
           <w:lang w:val="it-IT"/>
         </w:rPr>
-        <w:t xml:space="preserve">jumlah </w:t>
-      </w:r>
-      <w:r>
-        <w:rPr>
-          <w:rFonts w:ascii="Arial" w:hAnsi="Arial" w:cs="Arial"/>
-          <w:b/>
-          <w:sz w:val="24"/>
-          <w:szCs w:val="24"/>
-          <w:lang w:val="it-IT"/>
-        </w:rPr>
-        <w:t xml:space="preserve"> </w:t>
-      </w:r>
-      <w:r>
-        <w:rPr>
-          <w:rFonts w:ascii="Arial" w:hAnsi="Arial" w:cs="Arial"/>
-          <w:b/>
-          <w:sz w:val="24"/>
-          <w:szCs w:val="24"/>
+        <w:t>jumlah</w:t>
+      </w:r>
+      <w:proofErr w:type="spellEnd"/>
+      <w:r>
+        <w:rPr>
+          <w:rFonts w:ascii="Arial" w:hAnsi="Arial" w:cs="Arial"/>
+          <w:b/>
+          <w:sz w:val="24"/>
+          <w:szCs w:val="24"/>
+          <w:lang w:val="it-IT"/>
+        </w:rPr>
+        <w:t xml:space="preserve"> </w:t>
+      </w:r>
+      <w:r>
+        <w:rPr>
+          <w:rFonts w:ascii="Arial" w:hAnsi="Arial" w:cs="Arial"/>
+          <w:b/>
+          <w:sz w:val="24"/>
+          <w:szCs w:val="24"/>
+          <w:lang w:val="it-IT"/>
+        </w:rPr>
+        <w:t xml:space="preserve"> </w:t>
+      </w:r>
+      <w:r>
+        <w:rPr>
+          <w:rFonts w:ascii="Arial" w:hAnsi="Arial" w:cs="Arial"/>
+          <w:b/>
+          <w:sz w:val="24"/>
+          <w:szCs w:val="24"/>
+          <w:highlight w:val="yellow"/>
         </w:rPr>
         <w:t>#</w:t>
       </w:r>
+      <w:proofErr w:type="spellStart"/>
       <w:r>
         <w:rPr>
           <w:rFonts w:ascii="Arial" w:hAnsi="Arial" w:cs="Arial"/>
@@ -947,12 +1663,14 @@
         </w:rPr>
         <w:t>jumlahperusahaan</w:t>
       </w:r>
-      <w:r>
-        <w:rPr>
-          <w:rFonts w:ascii="Arial" w:hAnsi="Arial" w:cs="Arial"/>
-          <w:b/>
-          <w:sz w:val="24"/>
-          <w:szCs w:val="24"/>
+      <w:proofErr w:type="spellEnd"/>
+      <w:r>
+        <w:rPr>
+          <w:rFonts w:ascii="Arial" w:hAnsi="Arial" w:cs="Arial"/>
+          <w:b/>
+          <w:sz w:val="24"/>
+          <w:szCs w:val="24"/>
+          <w:highlight w:val="yellow"/>
         </w:rPr>
         <w:t>#</w:t>
       </w:r>
@@ -964,7 +1682,51 @@
           <w:szCs w:val="24"/>
           <w:lang w:val="it-IT"/>
         </w:rPr>
-        <w:t xml:space="preserve"> Perusahaan, yaitu:</w:t>
+        <w:t xml:space="preserve"> </w:t>
+      </w:r>
+      <w:proofErr w:type="spellStart"/>
+      <w:r>
+        <w:rPr>
+          <w:rFonts w:ascii="Arial" w:hAnsi="Arial" w:cs="Arial"/>
+          <w:b/>
+          <w:sz w:val="24"/>
+          <w:szCs w:val="24"/>
+          <w:lang w:val="it-IT"/>
+        </w:rPr>
+        <w:t>Perusahaan</w:t>
+      </w:r>
+      <w:proofErr w:type="spellEnd"/>
+      <w:r>
+        <w:rPr>
+          <w:rFonts w:ascii="Arial" w:hAnsi="Arial" w:cs="Arial"/>
+          <w:b/>
+          <w:sz w:val="24"/>
+          <w:szCs w:val="24"/>
+          <w:lang w:val="it-IT"/>
+        </w:rPr>
+        <w:t xml:space="preserve">, </w:t>
+      </w:r>
+      <w:proofErr w:type="spellStart"/>
+      <w:r>
+        <w:rPr>
+          <w:rFonts w:ascii="Arial" w:hAnsi="Arial" w:cs="Arial"/>
+          <w:b/>
+          <w:sz w:val="24"/>
+          <w:szCs w:val="24"/>
+          <w:lang w:val="it-IT"/>
+        </w:rPr>
+        <w:t>yaitu</w:t>
+      </w:r>
+      <w:proofErr w:type="spellEnd"/>
+      <w:r>
+        <w:rPr>
+          <w:rFonts w:ascii="Arial" w:hAnsi="Arial" w:cs="Arial"/>
+          <w:b/>
+          <w:sz w:val="24"/>
+          <w:szCs w:val="24"/>
+          <w:lang w:val="it-IT"/>
+        </w:rPr>
+        <w:t>:</w:t>
       </w:r>
     </w:p>
     <w:p>
@@ -986,10 +1748,12 @@
           <w:rFonts w:ascii="Arial" w:hAnsi="Arial" w:cs="Arial"/>
           <w:sz w:val="24"/>
           <w:szCs w:val="24"/>
+          <w:highlight w:val="yellow"/>
           <w:lang w:val="it-IT"/>
         </w:rPr>
         <w:t>#</w:t>
       </w:r>
+      <w:proofErr w:type="spellStart"/>
       <w:r>
         <w:rPr>
           <w:rFonts w:ascii="Arial" w:hAnsi="Arial" w:cs="Arial"/>
@@ -1000,11 +1764,13 @@
         </w:rPr>
         <w:t>listperusahaandanharga</w:t>
       </w:r>
-      <w:r>
-        <w:rPr>
-          <w:rFonts w:ascii="Arial" w:hAnsi="Arial" w:cs="Arial"/>
-          <w:sz w:val="24"/>
-          <w:szCs w:val="24"/>
+      <w:proofErr w:type="spellEnd"/>
+      <w:r>
+        <w:rPr>
+          <w:rFonts w:ascii="Arial" w:hAnsi="Arial" w:cs="Arial"/>
+          <w:sz w:val="24"/>
+          <w:szCs w:val="24"/>
+          <w:highlight w:val="yellow"/>
           <w:lang w:val="it-IT"/>
         </w:rPr>
         <w:t>#</w:t>
@@ -1053,6 +1819,7 @@
         </w:rPr>
         <w:t xml:space="preserve"> </w:t>
       </w:r>
+      <w:proofErr w:type="spellStart"/>
       <w:r>
         <w:rPr>
           <w:rFonts w:ascii="Arial" w:hAnsi="Arial" w:cs="Arial"/>
@@ -1061,8 +1828,75 @@
           <w:szCs w:val="24"/>
           <w:lang w:val="fi-FI"/>
         </w:rPr>
-        <w:t>Perusahaan yang mengikuti  pembukaan</w:t>
-      </w:r>
+        <w:t>Perusahaan</w:t>
+      </w:r>
+      <w:proofErr w:type="spellEnd"/>
+      <w:r>
+        <w:rPr>
+          <w:rFonts w:ascii="Arial" w:hAnsi="Arial" w:cs="Arial"/>
+          <w:b/>
+          <w:sz w:val="24"/>
+          <w:szCs w:val="24"/>
+          <w:lang w:val="fi-FI"/>
+        </w:rPr>
+        <w:t xml:space="preserve"> </w:t>
+      </w:r>
+      <w:proofErr w:type="spellStart"/>
+      <w:r>
+        <w:rPr>
+          <w:rFonts w:ascii="Arial" w:hAnsi="Arial" w:cs="Arial"/>
+          <w:b/>
+          <w:sz w:val="24"/>
+          <w:szCs w:val="24"/>
+          <w:lang w:val="fi-FI"/>
+        </w:rPr>
+        <w:t>yang</w:t>
+      </w:r>
+      <w:proofErr w:type="spellEnd"/>
+      <w:r>
+        <w:rPr>
+          <w:rFonts w:ascii="Arial" w:hAnsi="Arial" w:cs="Arial"/>
+          <w:b/>
+          <w:sz w:val="24"/>
+          <w:szCs w:val="24"/>
+          <w:lang w:val="fi-FI"/>
+        </w:rPr>
+        <w:t xml:space="preserve"> </w:t>
+      </w:r>
+      <w:proofErr w:type="spellStart"/>
+      <w:r>
+        <w:rPr>
+          <w:rFonts w:ascii="Arial" w:hAnsi="Arial" w:cs="Arial"/>
+          <w:b/>
+          <w:sz w:val="24"/>
+          <w:szCs w:val="24"/>
+          <w:lang w:val="fi-FI"/>
+        </w:rPr>
+        <w:t>mengikuti</w:t>
+      </w:r>
+      <w:proofErr w:type="spellEnd"/>
+      <w:r>
+        <w:rPr>
+          <w:rFonts w:ascii="Arial" w:hAnsi="Arial" w:cs="Arial"/>
+          <w:b/>
+          <w:sz w:val="24"/>
+          <w:szCs w:val="24"/>
+          <w:lang w:val="fi-FI"/>
+        </w:rPr>
+        <w:t xml:space="preserve">  </w:t>
+      </w:r>
+      <w:proofErr w:type="spellStart"/>
+      <w:r>
+        <w:rPr>
+          <w:rFonts w:ascii="Arial" w:hAnsi="Arial" w:cs="Arial"/>
+          <w:b/>
+          <w:sz w:val="24"/>
+          <w:szCs w:val="24"/>
+          <w:lang w:val="fi-FI"/>
+        </w:rPr>
+        <w:t>pembukaan</w:t>
+      </w:r>
+      <w:proofErr w:type="spellEnd"/>
       <w:r>
         <w:rPr>
           <w:rFonts w:ascii="Arial" w:hAnsi="Arial" w:cs="Arial"/>
@@ -1090,7 +1924,67 @@
           <w:szCs w:val="24"/>
           <w:lang w:val="pt-BR"/>
         </w:rPr>
-        <w:t>( Daftar hadir terlampir)</w:t>
+        <w:t xml:space="preserve">( </w:t>
+      </w:r>
+      <w:proofErr w:type="spellStart"/>
+      <w:r>
+        <w:rPr>
+          <w:rFonts w:ascii="Arial" w:hAnsi="Arial" w:cs="Arial"/>
+          <w:sz w:val="24"/>
+          <w:szCs w:val="24"/>
+          <w:lang w:val="pt-BR"/>
+        </w:rPr>
+        <w:t>Daftar</w:t>
+      </w:r>
+      <w:proofErr w:type="spellEnd"/>
+      <w:r>
+        <w:rPr>
+          <w:rFonts w:ascii="Arial" w:hAnsi="Arial" w:cs="Arial"/>
+          <w:sz w:val="24"/>
+          <w:szCs w:val="24"/>
+          <w:lang w:val="pt-BR"/>
+        </w:rPr>
+        <w:t xml:space="preserve"> </w:t>
+      </w:r>
+      <w:proofErr w:type="spellStart"/>
+      <w:r>
+        <w:rPr>
+          <w:rFonts w:ascii="Arial" w:hAnsi="Arial" w:cs="Arial"/>
+          <w:sz w:val="24"/>
+          <w:szCs w:val="24"/>
+          <w:lang w:val="pt-BR"/>
+        </w:rPr>
+        <w:t>hadir</w:t>
+      </w:r>
+      <w:proofErr w:type="spellEnd"/>
+      <w:r>
+        <w:rPr>
+          <w:rFonts w:ascii="Arial" w:hAnsi="Arial" w:cs="Arial"/>
+          <w:sz w:val="24"/>
+          <w:szCs w:val="24"/>
+          <w:lang w:val="pt-BR"/>
+        </w:rPr>
+        <w:t xml:space="preserve"> </w:t>
+      </w:r>
+      <w:proofErr w:type="spellStart"/>
+      <w:r>
+        <w:rPr>
+          <w:rFonts w:ascii="Arial" w:hAnsi="Arial" w:cs="Arial"/>
+          <w:sz w:val="24"/>
+          <w:szCs w:val="24"/>
+          <w:lang w:val="pt-BR"/>
+        </w:rPr>
+        <w:t>terlampir</w:t>
+      </w:r>
+      <w:proofErr w:type="spellEnd"/>
+      <w:r>
+        <w:rPr>
+          <w:rFonts w:ascii="Arial" w:hAnsi="Arial" w:cs="Arial"/>
+          <w:sz w:val="24"/>
+          <w:szCs w:val="24"/>
+          <w:lang w:val="pt-BR"/>
+        </w:rPr>
+        <w:t>)</w:t>
       </w:r>
     </w:p>
     <w:p>
@@ -1131,10 +2025,12 @@
           <w:rFonts w:ascii="Arial" w:hAnsi="Arial" w:cs="Arial"/>
           <w:sz w:val="24"/>
           <w:szCs w:val="24"/>
+          <w:highlight w:val="yellow"/>
           <w:lang w:val="it-IT"/>
         </w:rPr>
         <w:t>#</w:t>
       </w:r>
+      <w:proofErr w:type="spellStart"/>
       <w:r>
         <w:rPr>
           <w:rFonts w:ascii="Arial" w:hAnsi="Arial" w:cs="Arial"/>
@@ -1145,11 +2041,13 @@
         </w:rPr>
         <w:t>listperusahaanikut</w:t>
       </w:r>
-      <w:r>
-        <w:rPr>
-          <w:rFonts w:ascii="Arial" w:hAnsi="Arial" w:cs="Arial"/>
-          <w:sz w:val="24"/>
-          <w:szCs w:val="24"/>
+      <w:proofErr w:type="spellEnd"/>
+      <w:r>
+        <w:rPr>
+          <w:rFonts w:ascii="Arial" w:hAnsi="Arial" w:cs="Arial"/>
+          <w:sz w:val="24"/>
+          <w:szCs w:val="24"/>
+          <w:highlight w:val="yellow"/>
           <w:lang w:val="it-IT"/>
         </w:rPr>
         <w:t>#</w:t>
@@ -1189,25 +2087,171 @@
           <w:lang w:val="sv-SE"/>
         </w:rPr>
       </w:pPr>
-      <w:r>
-        <w:rPr>
-          <w:rFonts w:ascii="Arial" w:hAnsi="Arial" w:cs="Arial"/>
-          <w:b/>
-          <w:sz w:val="24"/>
-          <w:szCs w:val="24"/>
-          <w:lang w:val="sv-SE"/>
-        </w:rPr>
-        <w:t>Risalah Hasil Pembukaan Dokumen Pelela</w:t>
-      </w:r>
-      <w:r>
-        <w:rPr>
-          <w:rFonts w:ascii="Arial" w:hAnsi="Arial" w:cs="Arial"/>
-          <w:b/>
-          <w:sz w:val="24"/>
-          <w:szCs w:val="24"/>
-          <w:lang w:val="sv-SE"/>
-        </w:rPr>
-        <w:t xml:space="preserve">ngan  Sampul 1 (satu) </w:t>
+      <w:proofErr w:type="spellStart"/>
+      <w:r>
+        <w:rPr>
+          <w:rFonts w:ascii="Arial" w:hAnsi="Arial" w:cs="Arial"/>
+          <w:b/>
+          <w:sz w:val="24"/>
+          <w:szCs w:val="24"/>
+          <w:lang w:val="sv-SE"/>
+        </w:rPr>
+        <w:t>Risalah</w:t>
+      </w:r>
+      <w:proofErr w:type="spellEnd"/>
+      <w:r>
+        <w:rPr>
+          <w:rFonts w:ascii="Arial" w:hAnsi="Arial" w:cs="Arial"/>
+          <w:b/>
+          <w:sz w:val="24"/>
+          <w:szCs w:val="24"/>
+          <w:lang w:val="sv-SE"/>
+        </w:rPr>
+        <w:t xml:space="preserve"> </w:t>
+      </w:r>
+      <w:proofErr w:type="spellStart"/>
+      <w:r>
+        <w:rPr>
+          <w:rFonts w:ascii="Arial" w:hAnsi="Arial" w:cs="Arial"/>
+          <w:b/>
+          <w:sz w:val="24"/>
+          <w:szCs w:val="24"/>
+          <w:lang w:val="sv-SE"/>
+        </w:rPr>
+        <w:t>Hasil</w:t>
+      </w:r>
+      <w:proofErr w:type="spellEnd"/>
+      <w:r>
+        <w:rPr>
+          <w:rFonts w:ascii="Arial" w:hAnsi="Arial" w:cs="Arial"/>
+          <w:b/>
+          <w:sz w:val="24"/>
+          <w:szCs w:val="24"/>
+          <w:lang w:val="sv-SE"/>
+        </w:rPr>
+        <w:t xml:space="preserve"> </w:t>
+      </w:r>
+      <w:proofErr w:type="spellStart"/>
+      <w:r>
+        <w:rPr>
+          <w:rFonts w:ascii="Arial" w:hAnsi="Arial" w:cs="Arial"/>
+          <w:b/>
+          <w:sz w:val="24"/>
+          <w:szCs w:val="24"/>
+          <w:lang w:val="sv-SE"/>
+        </w:rPr>
+        <w:t>Pembukaan</w:t>
+      </w:r>
+      <w:proofErr w:type="spellEnd"/>
+      <w:r>
+        <w:rPr>
+          <w:rFonts w:ascii="Arial" w:hAnsi="Arial" w:cs="Arial"/>
+          <w:b/>
+          <w:sz w:val="24"/>
+          <w:szCs w:val="24"/>
+          <w:lang w:val="sv-SE"/>
+        </w:rPr>
+        <w:t xml:space="preserve"> </w:t>
+      </w:r>
+      <w:proofErr w:type="spellStart"/>
+      <w:r>
+        <w:rPr>
+          <w:rFonts w:ascii="Arial" w:hAnsi="Arial" w:cs="Arial"/>
+          <w:b/>
+          <w:sz w:val="24"/>
+          <w:szCs w:val="24"/>
+          <w:lang w:val="sv-SE"/>
+        </w:rPr>
+        <w:t>Dokumen</w:t>
+      </w:r>
+      <w:proofErr w:type="spellEnd"/>
+      <w:r>
+        <w:rPr>
+          <w:rFonts w:ascii="Arial" w:hAnsi="Arial" w:cs="Arial"/>
+          <w:b/>
+          <w:sz w:val="24"/>
+          <w:szCs w:val="24"/>
+          <w:lang w:val="sv-SE"/>
+        </w:rPr>
+        <w:t xml:space="preserve"> </w:t>
+      </w:r>
+      <w:proofErr w:type="spellStart"/>
+      <w:proofErr w:type="gramStart"/>
+      <w:r>
+        <w:rPr>
+          <w:rFonts w:ascii="Arial" w:hAnsi="Arial" w:cs="Arial"/>
+          <w:b/>
+          <w:sz w:val="24"/>
+          <w:szCs w:val="24"/>
+          <w:lang w:val="sv-SE"/>
+        </w:rPr>
+        <w:t>Pelela</w:t>
+      </w:r>
+      <w:r>
+        <w:rPr>
+          <w:rFonts w:ascii="Arial" w:hAnsi="Arial" w:cs="Arial"/>
+          <w:b/>
+          <w:sz w:val="24"/>
+          <w:szCs w:val="24"/>
+          <w:lang w:val="sv-SE"/>
+        </w:rPr>
+        <w:t>ngan</w:t>
+      </w:r>
+      <w:proofErr w:type="spellEnd"/>
+      <w:r>
+        <w:rPr>
+          <w:rFonts w:ascii="Arial" w:hAnsi="Arial" w:cs="Arial"/>
+          <w:b/>
+          <w:sz w:val="24"/>
+          <w:szCs w:val="24"/>
+          <w:lang w:val="sv-SE"/>
+        </w:rPr>
+        <w:t xml:space="preserve">  </w:t>
+      </w:r>
+      <w:proofErr w:type="spellStart"/>
+      <w:r>
+        <w:rPr>
+          <w:rFonts w:ascii="Arial" w:hAnsi="Arial" w:cs="Arial"/>
+          <w:b/>
+          <w:sz w:val="24"/>
+          <w:szCs w:val="24"/>
+          <w:lang w:val="sv-SE"/>
+        </w:rPr>
+        <w:t>Sampul</w:t>
+      </w:r>
+      <w:proofErr w:type="spellEnd"/>
+      <w:proofErr w:type="gramEnd"/>
+      <w:r>
+        <w:rPr>
+          <w:rFonts w:ascii="Arial" w:hAnsi="Arial" w:cs="Arial"/>
+          <w:b/>
+          <w:sz w:val="24"/>
+          <w:szCs w:val="24"/>
+          <w:lang w:val="sv-SE"/>
+        </w:rPr>
+        <w:t xml:space="preserve"> 1 (</w:t>
+      </w:r>
+      <w:proofErr w:type="spellStart"/>
+      <w:r>
+        <w:rPr>
+          <w:rFonts w:ascii="Arial" w:hAnsi="Arial" w:cs="Arial"/>
+          <w:b/>
+          <w:sz w:val="24"/>
+          <w:szCs w:val="24"/>
+          <w:lang w:val="sv-SE"/>
+        </w:rPr>
+        <w:t>satu</w:t>
+      </w:r>
+      <w:proofErr w:type="spellEnd"/>
+      <w:r>
+        <w:rPr>
+          <w:rFonts w:ascii="Arial" w:hAnsi="Arial" w:cs="Arial"/>
+          <w:b/>
+          <w:sz w:val="24"/>
+          <w:szCs w:val="24"/>
+          <w:lang w:val="sv-SE"/>
+        </w:rPr>
+        <w:t xml:space="preserve">) </w:t>
       </w:r>
       <w:r>
         <w:rPr>
@@ -1256,14 +2300,65 @@
           <w:lang w:val="sv-SE"/>
         </w:rPr>
       </w:pPr>
-      <w:r>
-        <w:rPr>
-          <w:rFonts w:ascii="Arial Narrow" w:hAnsi="Arial Narrow" w:cs="Arial"/>
-          <w:sz w:val="24"/>
-          <w:szCs w:val="24"/>
-          <w:lang w:val="sv-SE"/>
-        </w:rPr>
-        <w:t xml:space="preserve">Jumlah Perusahaan/Penyedia </w:t>
+      <w:proofErr w:type="spellStart"/>
+      <w:r>
+        <w:rPr>
+          <w:rFonts w:ascii="Arial Narrow" w:hAnsi="Arial Narrow" w:cs="Arial"/>
+          <w:sz w:val="24"/>
+          <w:szCs w:val="24"/>
+          <w:lang w:val="sv-SE"/>
+        </w:rPr>
+        <w:t>Jumlah</w:t>
+      </w:r>
+      <w:proofErr w:type="spellEnd"/>
+      <w:r>
+        <w:rPr>
+          <w:rFonts w:ascii="Arial Narrow" w:hAnsi="Arial Narrow" w:cs="Arial"/>
+          <w:sz w:val="24"/>
+          <w:szCs w:val="24"/>
+          <w:lang w:val="sv-SE"/>
+        </w:rPr>
+        <w:t xml:space="preserve"> </w:t>
+      </w:r>
+      <w:proofErr w:type="spellStart"/>
+      <w:r>
+        <w:rPr>
+          <w:rFonts w:ascii="Arial Narrow" w:hAnsi="Arial Narrow" w:cs="Arial"/>
+          <w:sz w:val="24"/>
+          <w:szCs w:val="24"/>
+          <w:lang w:val="sv-SE"/>
+        </w:rPr>
+        <w:t>Perusahaan</w:t>
+      </w:r>
+      <w:proofErr w:type="spellEnd"/>
+      <w:r>
+        <w:rPr>
+          <w:rFonts w:ascii="Arial Narrow" w:hAnsi="Arial Narrow" w:cs="Arial"/>
+          <w:sz w:val="24"/>
+          <w:szCs w:val="24"/>
+          <w:lang w:val="sv-SE"/>
+        </w:rPr>
+        <w:t>/</w:t>
+      </w:r>
+      <w:proofErr w:type="spellStart"/>
+      <w:r>
+        <w:rPr>
+          <w:rFonts w:ascii="Arial Narrow" w:hAnsi="Arial Narrow" w:cs="Arial"/>
+          <w:sz w:val="24"/>
+          <w:szCs w:val="24"/>
+          <w:lang w:val="sv-SE"/>
+        </w:rPr>
+        <w:t>Penyedia</w:t>
+      </w:r>
+      <w:proofErr w:type="spellEnd"/>
+      <w:r>
+        <w:rPr>
+          <w:rFonts w:ascii="Arial Narrow" w:hAnsi="Arial Narrow" w:cs="Arial"/>
+          <w:sz w:val="24"/>
+          <w:szCs w:val="24"/>
+          <w:lang w:val="sv-SE"/>
+        </w:rPr>
+        <w:t xml:space="preserve"> </w:t>
       </w:r>
       <w:r>
         <w:rPr>
@@ -1272,17 +2367,9 @@
           <w:szCs w:val="24"/>
           <w:lang w:val="id-ID"/>
         </w:rPr>
-        <w:t>Barang &amp;</w:t>
-      </w:r>
-      <w:r>
-        <w:rPr>
-          <w:rFonts w:ascii="Arial Narrow" w:hAnsi="Arial Narrow" w:cs="Arial"/>
-          <w:sz w:val="24"/>
-          <w:szCs w:val="24"/>
-          <w:lang w:val="sv-SE"/>
-        </w:rPr>
-        <w:t xml:space="preserve">Jasa yang Dokumen Penawarannya dinyatakan Sah adalah: </w:t>
-      </w:r>
+        <w:t>Barang</w:t>
+      </w:r>
+      <w:proofErr w:type="gramStart"/>
       <w:r>
         <w:rPr>
           <w:rFonts w:ascii="Arial Narrow" w:hAnsi="Arial Narrow" w:cs="Arial"/>
@@ -1290,16 +2377,148 @@
           <w:szCs w:val="24"/>
           <w:lang w:val="id-ID"/>
         </w:rPr>
-        <w:t xml:space="preserve"> </w:t>
-      </w:r>
-      <w:r>
-        <w:rPr>
-          <w:rFonts w:ascii="Arial Narrow" w:hAnsi="Arial Narrow" w:cs="Arial"/>
-          <w:sz w:val="24"/>
-          <w:szCs w:val="24"/>
+        <w:t xml:space="preserve"> &amp;</w:t>
+      </w:r>
+      <w:proofErr w:type="spellStart"/>
+      <w:r>
+        <w:rPr>
+          <w:rFonts w:ascii="Arial Narrow" w:hAnsi="Arial Narrow" w:cs="Arial"/>
+          <w:sz w:val="24"/>
+          <w:szCs w:val="24"/>
+          <w:lang w:val="sv-SE"/>
+        </w:rPr>
+        <w:t>Jasa</w:t>
+      </w:r>
+      <w:proofErr w:type="spellEnd"/>
+      <w:proofErr w:type="gramEnd"/>
+      <w:r>
+        <w:rPr>
+          <w:rFonts w:ascii="Arial Narrow" w:hAnsi="Arial Narrow" w:cs="Arial"/>
+          <w:sz w:val="24"/>
+          <w:szCs w:val="24"/>
+          <w:lang w:val="sv-SE"/>
+        </w:rPr>
+        <w:t xml:space="preserve"> yang </w:t>
+      </w:r>
+      <w:proofErr w:type="spellStart"/>
+      <w:r>
+        <w:rPr>
+          <w:rFonts w:ascii="Arial Narrow" w:hAnsi="Arial Narrow" w:cs="Arial"/>
+          <w:sz w:val="24"/>
+          <w:szCs w:val="24"/>
+          <w:lang w:val="sv-SE"/>
+        </w:rPr>
+        <w:t>Dokumen</w:t>
+      </w:r>
+      <w:proofErr w:type="spellEnd"/>
+      <w:r>
+        <w:rPr>
+          <w:rFonts w:ascii="Arial Narrow" w:hAnsi="Arial Narrow" w:cs="Arial"/>
+          <w:sz w:val="24"/>
+          <w:szCs w:val="24"/>
+          <w:lang w:val="sv-SE"/>
+        </w:rPr>
+        <w:t xml:space="preserve"> </w:t>
+      </w:r>
+      <w:proofErr w:type="spellStart"/>
+      <w:r>
+        <w:rPr>
+          <w:rFonts w:ascii="Arial Narrow" w:hAnsi="Arial Narrow" w:cs="Arial"/>
+          <w:sz w:val="24"/>
+          <w:szCs w:val="24"/>
+          <w:lang w:val="sv-SE"/>
+        </w:rPr>
+        <w:t>Penawarannya</w:t>
+      </w:r>
+      <w:proofErr w:type="spellEnd"/>
+      <w:r>
+        <w:rPr>
+          <w:rFonts w:ascii="Arial Narrow" w:hAnsi="Arial Narrow" w:cs="Arial"/>
+          <w:sz w:val="24"/>
+          <w:szCs w:val="24"/>
+          <w:lang w:val="sv-SE"/>
+        </w:rPr>
+        <w:t xml:space="preserve"> </w:t>
+      </w:r>
+      <w:proofErr w:type="spellStart"/>
+      <w:r>
+        <w:rPr>
+          <w:rFonts w:ascii="Arial Narrow" w:hAnsi="Arial Narrow" w:cs="Arial"/>
+          <w:sz w:val="24"/>
+          <w:szCs w:val="24"/>
+          <w:lang w:val="sv-SE"/>
+        </w:rPr>
+        <w:t>dinyatakan</w:t>
+      </w:r>
+      <w:proofErr w:type="spellEnd"/>
+      <w:r>
+        <w:rPr>
+          <w:rFonts w:ascii="Arial Narrow" w:hAnsi="Arial Narrow" w:cs="Arial"/>
+          <w:sz w:val="24"/>
+          <w:szCs w:val="24"/>
+          <w:lang w:val="sv-SE"/>
+        </w:rPr>
+        <w:t xml:space="preserve"> </w:t>
+      </w:r>
+      <w:proofErr w:type="spellStart"/>
+      <w:r>
+        <w:rPr>
+          <w:rFonts w:ascii="Arial Narrow" w:hAnsi="Arial Narrow" w:cs="Arial"/>
+          <w:sz w:val="24"/>
+          <w:szCs w:val="24"/>
+          <w:lang w:val="sv-SE"/>
+        </w:rPr>
+        <w:t>Sah</w:t>
+      </w:r>
+      <w:proofErr w:type="spellEnd"/>
+      <w:r>
+        <w:rPr>
+          <w:rFonts w:ascii="Arial Narrow" w:hAnsi="Arial Narrow" w:cs="Arial"/>
+          <w:sz w:val="24"/>
+          <w:szCs w:val="24"/>
+          <w:lang w:val="sv-SE"/>
+        </w:rPr>
+        <w:t xml:space="preserve"> </w:t>
+      </w:r>
+      <w:proofErr w:type="spellStart"/>
+      <w:r>
+        <w:rPr>
+          <w:rFonts w:ascii="Arial Narrow" w:hAnsi="Arial Narrow" w:cs="Arial"/>
+          <w:sz w:val="24"/>
+          <w:szCs w:val="24"/>
+          <w:lang w:val="sv-SE"/>
+        </w:rPr>
+        <w:t>adalah</w:t>
+      </w:r>
+      <w:proofErr w:type="spellEnd"/>
+      <w:r>
+        <w:rPr>
+          <w:rFonts w:ascii="Arial Narrow" w:hAnsi="Arial Narrow" w:cs="Arial"/>
+          <w:sz w:val="24"/>
+          <w:szCs w:val="24"/>
+          <w:lang w:val="sv-SE"/>
+        </w:rPr>
+        <w:t xml:space="preserve">: </w:t>
+      </w:r>
+      <w:r>
+        <w:rPr>
+          <w:rFonts w:ascii="Arial Narrow" w:hAnsi="Arial Narrow" w:cs="Arial"/>
+          <w:sz w:val="24"/>
+          <w:szCs w:val="24"/>
+          <w:lang w:val="id-ID"/>
+        </w:rPr>
+        <w:t xml:space="preserve"> </w:t>
+      </w:r>
+      <w:r>
+        <w:rPr>
+          <w:rFonts w:ascii="Arial Narrow" w:hAnsi="Arial Narrow" w:cs="Arial"/>
+          <w:sz w:val="24"/>
+          <w:szCs w:val="24"/>
+          <w:highlight w:val="yellow"/>
         </w:rPr>
         <w:t>#</w:t>
       </w:r>
+      <w:proofErr w:type="spellStart"/>
       <w:r>
         <w:rPr>
           <w:rFonts w:ascii="Arial Narrow" w:hAnsi="Arial Narrow" w:cs="Arial"/>
@@ -1309,11 +2528,13 @@
         </w:rPr>
         <w:t>jumlahsah</w:t>
       </w:r>
-      <w:r>
-        <w:rPr>
-          <w:rFonts w:ascii="Arial Narrow" w:hAnsi="Arial Narrow" w:cs="Arial"/>
-          <w:sz w:val="24"/>
-          <w:szCs w:val="24"/>
+      <w:proofErr w:type="spellEnd"/>
+      <w:r>
+        <w:rPr>
+          <w:rFonts w:ascii="Arial Narrow" w:hAnsi="Arial Narrow" w:cs="Arial"/>
+          <w:sz w:val="24"/>
+          <w:szCs w:val="24"/>
+          <w:highlight w:val="yellow"/>
         </w:rPr>
         <w:t>#</w:t>
       </w:r>
@@ -1365,14 +2586,65 @@
           <w:lang w:val="sv-SE"/>
         </w:rPr>
       </w:pPr>
-      <w:r>
-        <w:rPr>
-          <w:rFonts w:ascii="Arial Narrow" w:hAnsi="Arial Narrow" w:cs="Arial"/>
-          <w:sz w:val="24"/>
-          <w:szCs w:val="24"/>
-          <w:lang w:val="sv-SE"/>
-        </w:rPr>
-        <w:t xml:space="preserve">Jumlah Perusahaan/Penyedia </w:t>
+      <w:proofErr w:type="spellStart"/>
+      <w:r>
+        <w:rPr>
+          <w:rFonts w:ascii="Arial Narrow" w:hAnsi="Arial Narrow" w:cs="Arial"/>
+          <w:sz w:val="24"/>
+          <w:szCs w:val="24"/>
+          <w:lang w:val="sv-SE"/>
+        </w:rPr>
+        <w:t>Jumlah</w:t>
+      </w:r>
+      <w:proofErr w:type="spellEnd"/>
+      <w:r>
+        <w:rPr>
+          <w:rFonts w:ascii="Arial Narrow" w:hAnsi="Arial Narrow" w:cs="Arial"/>
+          <w:sz w:val="24"/>
+          <w:szCs w:val="24"/>
+          <w:lang w:val="sv-SE"/>
+        </w:rPr>
+        <w:t xml:space="preserve"> </w:t>
+      </w:r>
+      <w:proofErr w:type="spellStart"/>
+      <w:r>
+        <w:rPr>
+          <w:rFonts w:ascii="Arial Narrow" w:hAnsi="Arial Narrow" w:cs="Arial"/>
+          <w:sz w:val="24"/>
+          <w:szCs w:val="24"/>
+          <w:lang w:val="sv-SE"/>
+        </w:rPr>
+        <w:t>Perusahaan</w:t>
+      </w:r>
+      <w:proofErr w:type="spellEnd"/>
+      <w:r>
+        <w:rPr>
+          <w:rFonts w:ascii="Arial Narrow" w:hAnsi="Arial Narrow" w:cs="Arial"/>
+          <w:sz w:val="24"/>
+          <w:szCs w:val="24"/>
+          <w:lang w:val="sv-SE"/>
+        </w:rPr>
+        <w:t>/</w:t>
+      </w:r>
+      <w:proofErr w:type="spellStart"/>
+      <w:r>
+        <w:rPr>
+          <w:rFonts w:ascii="Arial Narrow" w:hAnsi="Arial Narrow" w:cs="Arial"/>
+          <w:sz w:val="24"/>
+          <w:szCs w:val="24"/>
+          <w:lang w:val="sv-SE"/>
+        </w:rPr>
+        <w:t>Penyedia</w:t>
+      </w:r>
+      <w:proofErr w:type="spellEnd"/>
+      <w:r>
+        <w:rPr>
+          <w:rFonts w:ascii="Arial Narrow" w:hAnsi="Arial Narrow" w:cs="Arial"/>
+          <w:sz w:val="24"/>
+          <w:szCs w:val="24"/>
+          <w:lang w:val="sv-SE"/>
+        </w:rPr>
+        <w:t xml:space="preserve"> </w:t>
       </w:r>
       <w:r>
         <w:rPr>
@@ -1381,8 +2653,19 @@
           <w:szCs w:val="24"/>
           <w:lang w:val="id-ID"/>
         </w:rPr>
-        <w:t>Barang &amp;</w:t>
-      </w:r>
+        <w:t>Barang</w:t>
+      </w:r>
+      <w:proofErr w:type="gramStart"/>
+      <w:r>
+        <w:rPr>
+          <w:rFonts w:ascii="Arial Narrow" w:hAnsi="Arial Narrow" w:cs="Arial"/>
+          <w:sz w:val="24"/>
+          <w:szCs w:val="24"/>
+          <w:lang w:val="id-ID"/>
+        </w:rPr>
+        <w:t xml:space="preserve"> &amp;</w:t>
+      </w:r>
+      <w:proofErr w:type="spellStart"/>
       <w:r>
         <w:rPr>
           <w:rFonts w:ascii="Arial Narrow" w:hAnsi="Arial Narrow" w:cs="Arial"/>
@@ -1392,23 +2675,147 @@
         </w:rPr>
         <w:t>Jasa</w:t>
       </w:r>
-      <w:r>
-        <w:rPr>
-          <w:rFonts w:ascii="Arial Narrow" w:hAnsi="Arial Narrow" w:cs="Arial"/>
-          <w:sz w:val="24"/>
-          <w:szCs w:val="24"/>
-          <w:lang w:val="sv-SE"/>
-        </w:rPr>
-        <w:t xml:space="preserve"> yang Dokumen Penawarannya dinyatakan Tidak Sah adalah: </w:t>
-      </w:r>
-      <w:r>
-        <w:rPr>
-          <w:rFonts w:ascii="Arial Narrow" w:hAnsi="Arial Narrow" w:cs="Arial"/>
-          <w:sz w:val="24"/>
-          <w:szCs w:val="24"/>
+      <w:proofErr w:type="spellEnd"/>
+      <w:proofErr w:type="gramEnd"/>
+      <w:r>
+        <w:rPr>
+          <w:rFonts w:ascii="Arial Narrow" w:hAnsi="Arial Narrow" w:cs="Arial"/>
+          <w:sz w:val="24"/>
+          <w:szCs w:val="24"/>
+          <w:lang w:val="sv-SE"/>
+        </w:rPr>
+        <w:t xml:space="preserve"> yang </w:t>
+      </w:r>
+      <w:proofErr w:type="spellStart"/>
+      <w:r>
+        <w:rPr>
+          <w:rFonts w:ascii="Arial Narrow" w:hAnsi="Arial Narrow" w:cs="Arial"/>
+          <w:sz w:val="24"/>
+          <w:szCs w:val="24"/>
+          <w:lang w:val="sv-SE"/>
+        </w:rPr>
+        <w:t>Dokumen</w:t>
+      </w:r>
+      <w:proofErr w:type="spellEnd"/>
+      <w:r>
+        <w:rPr>
+          <w:rFonts w:ascii="Arial Narrow" w:hAnsi="Arial Narrow" w:cs="Arial"/>
+          <w:sz w:val="24"/>
+          <w:szCs w:val="24"/>
+          <w:lang w:val="sv-SE"/>
+        </w:rPr>
+        <w:t xml:space="preserve"> </w:t>
+      </w:r>
+      <w:proofErr w:type="spellStart"/>
+      <w:r>
+        <w:rPr>
+          <w:rFonts w:ascii="Arial Narrow" w:hAnsi="Arial Narrow" w:cs="Arial"/>
+          <w:sz w:val="24"/>
+          <w:szCs w:val="24"/>
+          <w:lang w:val="sv-SE"/>
+        </w:rPr>
+        <w:t>Penawarannya</w:t>
+      </w:r>
+      <w:proofErr w:type="spellEnd"/>
+      <w:r>
+        <w:rPr>
+          <w:rFonts w:ascii="Arial Narrow" w:hAnsi="Arial Narrow" w:cs="Arial"/>
+          <w:sz w:val="24"/>
+          <w:szCs w:val="24"/>
+          <w:lang w:val="sv-SE"/>
+        </w:rPr>
+        <w:t xml:space="preserve"> </w:t>
+      </w:r>
+      <w:proofErr w:type="spellStart"/>
+      <w:r>
+        <w:rPr>
+          <w:rFonts w:ascii="Arial Narrow" w:hAnsi="Arial Narrow" w:cs="Arial"/>
+          <w:sz w:val="24"/>
+          <w:szCs w:val="24"/>
+          <w:lang w:val="sv-SE"/>
+        </w:rPr>
+        <w:t>dinyatakan</w:t>
+      </w:r>
+      <w:proofErr w:type="spellEnd"/>
+      <w:r>
+        <w:rPr>
+          <w:rFonts w:ascii="Arial Narrow" w:hAnsi="Arial Narrow" w:cs="Arial"/>
+          <w:sz w:val="24"/>
+          <w:szCs w:val="24"/>
+          <w:lang w:val="sv-SE"/>
+        </w:rPr>
+        <w:t xml:space="preserve"> </w:t>
+      </w:r>
+      <w:proofErr w:type="spellStart"/>
+      <w:r>
+        <w:rPr>
+          <w:rFonts w:ascii="Arial Narrow" w:hAnsi="Arial Narrow" w:cs="Arial"/>
+          <w:sz w:val="24"/>
+          <w:szCs w:val="24"/>
+          <w:lang w:val="sv-SE"/>
+        </w:rPr>
+        <w:t>Tidak</w:t>
+      </w:r>
+      <w:proofErr w:type="spellEnd"/>
+      <w:r>
+        <w:rPr>
+          <w:rFonts w:ascii="Arial Narrow" w:hAnsi="Arial Narrow" w:cs="Arial"/>
+          <w:sz w:val="24"/>
+          <w:szCs w:val="24"/>
+          <w:lang w:val="sv-SE"/>
+        </w:rPr>
+        <w:t xml:space="preserve"> </w:t>
+      </w:r>
+      <w:proofErr w:type="spellStart"/>
+      <w:r>
+        <w:rPr>
+          <w:rFonts w:ascii="Arial Narrow" w:hAnsi="Arial Narrow" w:cs="Arial"/>
+          <w:sz w:val="24"/>
+          <w:szCs w:val="24"/>
+          <w:lang w:val="sv-SE"/>
+        </w:rPr>
+        <w:t>Sah</w:t>
+      </w:r>
+      <w:proofErr w:type="spellEnd"/>
+      <w:r>
+        <w:rPr>
+          <w:rFonts w:ascii="Arial Narrow" w:hAnsi="Arial Narrow" w:cs="Arial"/>
+          <w:sz w:val="24"/>
+          <w:szCs w:val="24"/>
+          <w:lang w:val="sv-SE"/>
+        </w:rPr>
+        <w:t xml:space="preserve"> </w:t>
+      </w:r>
+      <w:proofErr w:type="spellStart"/>
+      <w:r>
+        <w:rPr>
+          <w:rFonts w:ascii="Arial Narrow" w:hAnsi="Arial Narrow" w:cs="Arial"/>
+          <w:sz w:val="24"/>
+          <w:szCs w:val="24"/>
+          <w:lang w:val="sv-SE"/>
+        </w:rPr>
+        <w:t>adalah</w:t>
+      </w:r>
+      <w:proofErr w:type="spellEnd"/>
+      <w:r>
+        <w:rPr>
+          <w:rFonts w:ascii="Arial Narrow" w:hAnsi="Arial Narrow" w:cs="Arial"/>
+          <w:sz w:val="24"/>
+          <w:szCs w:val="24"/>
+          <w:lang w:val="sv-SE"/>
+        </w:rPr>
+        <w:t xml:space="preserve">: </w:t>
+      </w:r>
+      <w:r>
+        <w:rPr>
+          <w:rFonts w:ascii="Arial Narrow" w:hAnsi="Arial Narrow" w:cs="Arial"/>
+          <w:sz w:val="24"/>
+          <w:szCs w:val="24"/>
+          <w:highlight w:val="yellow"/>
         </w:rPr>
         <w:t>#</w:t>
       </w:r>
+      <w:proofErr w:type="spellStart"/>
       <w:r>
         <w:rPr>
           <w:rFonts w:ascii="Arial Narrow" w:hAnsi="Arial Narrow" w:cs="Arial"/>
@@ -1418,11 +2825,13 @@
         </w:rPr>
         <w:t>jumlahtidaksah</w:t>
       </w:r>
-      <w:r>
-        <w:rPr>
-          <w:rFonts w:ascii="Arial Narrow" w:hAnsi="Arial Narrow" w:cs="Arial"/>
-          <w:sz w:val="24"/>
-          <w:szCs w:val="24"/>
+      <w:proofErr w:type="spellEnd"/>
+      <w:r>
+        <w:rPr>
+          <w:rFonts w:ascii="Arial Narrow" w:hAnsi="Arial Narrow" w:cs="Arial"/>
+          <w:sz w:val="24"/>
+          <w:szCs w:val="24"/>
+          <w:highlight w:val="yellow"/>
         </w:rPr>
         <w:t>#</w:t>
       </w:r>
@@ -1454,7 +2863,7 @@
           <w:szCs w:val="24"/>
           <w:lang w:val="id-ID"/>
         </w:rPr>
-        <w:t xml:space="preserve">Penawaran yang  dinyatakan </w:t>
+        <w:t>Penawaran yang  dinyatakan</w:t>
       </w:r>
       <w:r>
         <w:rPr>
@@ -1463,8 +2872,18 @@
           <w:szCs w:val="24"/>
           <w:lang w:val="id-ID"/>
         </w:rPr>
+        <w:t xml:space="preserve"> </w:t>
+      </w:r>
+      <w:r>
+        <w:rPr>
+          <w:rFonts w:ascii="Arial Narrow" w:hAnsi="Arial Narrow" w:cs="Arial"/>
+          <w:sz w:val="24"/>
+          <w:szCs w:val="24"/>
+          <w:lang w:val="id-ID"/>
+        </w:rPr>
         <w:t>Barang &amp;</w:t>
       </w:r>
+      <w:proofErr w:type="spellStart"/>
       <w:r>
         <w:rPr>
           <w:rFonts w:ascii="Arial Narrow" w:hAnsi="Arial Narrow" w:cs="Arial"/>
@@ -1474,6 +2893,7 @@
         </w:rPr>
         <w:t>Jasa</w:t>
       </w:r>
+      <w:proofErr w:type="spellEnd"/>
       <w:r>
         <w:rPr>
           <w:rFonts w:ascii="Arial Narrow" w:hAnsi="Arial Narrow" w:cs="Arial"/>
@@ -1562,14 +2982,345 @@
           <w:lang w:val="es-ES"/>
         </w:rPr>
       </w:pPr>
-      <w:r>
-        <w:rPr>
-          <w:rFonts w:ascii="Arial" w:hAnsi="Arial" w:cs="Arial"/>
-          <w:sz w:val="24"/>
-          <w:szCs w:val="24"/>
-          <w:lang w:val="sv-SE"/>
-        </w:rPr>
-        <w:t>Demikian Berita Acara Pembukaan Dokumen Penawaran sampul 1(satu) ini dibuat dan ditandatangani oleh Panitia Pengadaan Barang/Jasa Kantor Pusat.</w:t>
+      <w:proofErr w:type="spellStart"/>
+      <w:r>
+        <w:rPr>
+          <w:rFonts w:ascii="Arial" w:hAnsi="Arial" w:cs="Arial"/>
+          <w:sz w:val="24"/>
+          <w:szCs w:val="24"/>
+          <w:lang w:val="sv-SE"/>
+        </w:rPr>
+        <w:t>Demikian</w:t>
+      </w:r>
+      <w:proofErr w:type="spellEnd"/>
+      <w:r>
+        <w:rPr>
+          <w:rFonts w:ascii="Arial" w:hAnsi="Arial" w:cs="Arial"/>
+          <w:sz w:val="24"/>
+          <w:szCs w:val="24"/>
+          <w:lang w:val="sv-SE"/>
+        </w:rPr>
+        <w:t xml:space="preserve"> </w:t>
+      </w:r>
+      <w:proofErr w:type="spellStart"/>
+      <w:r>
+        <w:rPr>
+          <w:rFonts w:ascii="Arial" w:hAnsi="Arial" w:cs="Arial"/>
+          <w:sz w:val="24"/>
+          <w:szCs w:val="24"/>
+          <w:lang w:val="sv-SE"/>
+        </w:rPr>
+        <w:t>Berita</w:t>
+      </w:r>
+      <w:proofErr w:type="spellEnd"/>
+      <w:r>
+        <w:rPr>
+          <w:rFonts w:ascii="Arial" w:hAnsi="Arial" w:cs="Arial"/>
+          <w:sz w:val="24"/>
+          <w:szCs w:val="24"/>
+          <w:lang w:val="sv-SE"/>
+        </w:rPr>
+        <w:t xml:space="preserve"> </w:t>
+      </w:r>
+      <w:proofErr w:type="spellStart"/>
+      <w:r>
+        <w:rPr>
+          <w:rFonts w:ascii="Arial" w:hAnsi="Arial" w:cs="Arial"/>
+          <w:sz w:val="24"/>
+          <w:szCs w:val="24"/>
+          <w:lang w:val="sv-SE"/>
+        </w:rPr>
+        <w:t>Acara</w:t>
+      </w:r>
+      <w:proofErr w:type="spellEnd"/>
+      <w:r>
+        <w:rPr>
+          <w:rFonts w:ascii="Arial" w:hAnsi="Arial" w:cs="Arial"/>
+          <w:sz w:val="24"/>
+          <w:szCs w:val="24"/>
+          <w:lang w:val="sv-SE"/>
+        </w:rPr>
+        <w:t xml:space="preserve"> </w:t>
+      </w:r>
+      <w:proofErr w:type="spellStart"/>
+      <w:r>
+        <w:rPr>
+          <w:rFonts w:ascii="Arial" w:hAnsi="Arial" w:cs="Arial"/>
+          <w:sz w:val="24"/>
+          <w:szCs w:val="24"/>
+          <w:lang w:val="sv-SE"/>
+        </w:rPr>
+        <w:t>Pembukaan</w:t>
+      </w:r>
+      <w:proofErr w:type="spellEnd"/>
+      <w:r>
+        <w:rPr>
+          <w:rFonts w:ascii="Arial" w:hAnsi="Arial" w:cs="Arial"/>
+          <w:sz w:val="24"/>
+          <w:szCs w:val="24"/>
+          <w:lang w:val="sv-SE"/>
+        </w:rPr>
+        <w:t xml:space="preserve"> </w:t>
+      </w:r>
+      <w:proofErr w:type="spellStart"/>
+      <w:r>
+        <w:rPr>
+          <w:rFonts w:ascii="Arial" w:hAnsi="Arial" w:cs="Arial"/>
+          <w:sz w:val="24"/>
+          <w:szCs w:val="24"/>
+          <w:lang w:val="sv-SE"/>
+        </w:rPr>
+        <w:t>Dokumen</w:t>
+      </w:r>
+      <w:proofErr w:type="spellEnd"/>
+      <w:r>
+        <w:rPr>
+          <w:rFonts w:ascii="Arial" w:hAnsi="Arial" w:cs="Arial"/>
+          <w:sz w:val="24"/>
+          <w:szCs w:val="24"/>
+          <w:lang w:val="sv-SE"/>
+        </w:rPr>
+        <w:t xml:space="preserve"> </w:t>
+      </w:r>
+      <w:proofErr w:type="spellStart"/>
+      <w:r>
+        <w:rPr>
+          <w:rFonts w:ascii="Arial" w:hAnsi="Arial" w:cs="Arial"/>
+          <w:sz w:val="24"/>
+          <w:szCs w:val="24"/>
+          <w:lang w:val="sv-SE"/>
+        </w:rPr>
+        <w:t>Penawaran</w:t>
+      </w:r>
+      <w:proofErr w:type="spellEnd"/>
+      <w:r>
+        <w:rPr>
+          <w:rFonts w:ascii="Arial" w:hAnsi="Arial" w:cs="Arial"/>
+          <w:sz w:val="24"/>
+          <w:szCs w:val="24"/>
+          <w:lang w:val="sv-SE"/>
+        </w:rPr>
+        <w:t xml:space="preserve"> </w:t>
+      </w:r>
+      <w:proofErr w:type="spellStart"/>
+      <w:r>
+        <w:rPr>
+          <w:rFonts w:ascii="Arial" w:hAnsi="Arial" w:cs="Arial"/>
+          <w:sz w:val="24"/>
+          <w:szCs w:val="24"/>
+          <w:lang w:val="sv-SE"/>
+        </w:rPr>
+        <w:t>sampul</w:t>
+      </w:r>
+      <w:proofErr w:type="spellEnd"/>
+      <w:r>
+        <w:rPr>
+          <w:rFonts w:ascii="Arial" w:hAnsi="Arial" w:cs="Arial"/>
+          <w:sz w:val="24"/>
+          <w:szCs w:val="24"/>
+          <w:lang w:val="sv-SE"/>
+        </w:rPr>
+        <w:t xml:space="preserve"> 1(</w:t>
+      </w:r>
+      <w:proofErr w:type="spellStart"/>
+      <w:r>
+        <w:rPr>
+          <w:rFonts w:ascii="Arial" w:hAnsi="Arial" w:cs="Arial"/>
+          <w:sz w:val="24"/>
+          <w:szCs w:val="24"/>
+          <w:lang w:val="sv-SE"/>
+        </w:rPr>
+        <w:t>satu</w:t>
+      </w:r>
+      <w:proofErr w:type="spellEnd"/>
+      <w:r>
+        <w:rPr>
+          <w:rFonts w:ascii="Arial" w:hAnsi="Arial" w:cs="Arial"/>
+          <w:sz w:val="24"/>
+          <w:szCs w:val="24"/>
+          <w:lang w:val="sv-SE"/>
+        </w:rPr>
+        <w:t xml:space="preserve">) ini </w:t>
+      </w:r>
+      <w:proofErr w:type="spellStart"/>
+      <w:r>
+        <w:rPr>
+          <w:rFonts w:ascii="Arial" w:hAnsi="Arial" w:cs="Arial"/>
+          <w:sz w:val="24"/>
+          <w:szCs w:val="24"/>
+          <w:lang w:val="sv-SE"/>
+        </w:rPr>
+        <w:t>dibuat</w:t>
+      </w:r>
+      <w:proofErr w:type="spellEnd"/>
+      <w:r>
+        <w:rPr>
+          <w:rFonts w:ascii="Arial" w:hAnsi="Arial" w:cs="Arial"/>
+          <w:sz w:val="24"/>
+          <w:szCs w:val="24"/>
+          <w:lang w:val="sv-SE"/>
+        </w:rPr>
+        <w:t xml:space="preserve"> </w:t>
+      </w:r>
+      <w:proofErr w:type="gramStart"/>
+      <w:r>
+        <w:rPr>
+          <w:rFonts w:ascii="Arial" w:hAnsi="Arial" w:cs="Arial"/>
+          <w:sz w:val="24"/>
+          <w:szCs w:val="24"/>
+          <w:lang w:val="sv-SE"/>
+        </w:rPr>
+        <w:t>dan</w:t>
+      </w:r>
+      <w:proofErr w:type="gramEnd"/>
+      <w:r>
+        <w:rPr>
+          <w:rFonts w:ascii="Arial" w:hAnsi="Arial" w:cs="Arial"/>
+          <w:sz w:val="24"/>
+          <w:szCs w:val="24"/>
+          <w:lang w:val="sv-SE"/>
+        </w:rPr>
+        <w:t xml:space="preserve"> </w:t>
+      </w:r>
+      <w:proofErr w:type="spellStart"/>
+      <w:r>
+        <w:rPr>
+          <w:rFonts w:ascii="Arial" w:hAnsi="Arial" w:cs="Arial"/>
+          <w:sz w:val="24"/>
+          <w:szCs w:val="24"/>
+          <w:lang w:val="sv-SE"/>
+        </w:rPr>
+        <w:t>ditandatangani</w:t>
+      </w:r>
+      <w:proofErr w:type="spellEnd"/>
+      <w:r>
+        <w:rPr>
+          <w:rFonts w:ascii="Arial" w:hAnsi="Arial" w:cs="Arial"/>
+          <w:sz w:val="24"/>
+          <w:szCs w:val="24"/>
+          <w:lang w:val="sv-SE"/>
+        </w:rPr>
+        <w:t xml:space="preserve"> </w:t>
+      </w:r>
+      <w:proofErr w:type="spellStart"/>
+      <w:r>
+        <w:rPr>
+          <w:rFonts w:ascii="Arial" w:hAnsi="Arial" w:cs="Arial"/>
+          <w:sz w:val="24"/>
+          <w:szCs w:val="24"/>
+          <w:lang w:val="sv-SE"/>
+        </w:rPr>
+        <w:t>oleh</w:t>
+      </w:r>
+      <w:proofErr w:type="spellEnd"/>
+      <w:r>
+        <w:rPr>
+          <w:rFonts w:ascii="Arial" w:hAnsi="Arial" w:cs="Arial"/>
+          <w:sz w:val="24"/>
+          <w:szCs w:val="24"/>
+          <w:lang w:val="sv-SE"/>
+        </w:rPr>
+        <w:t xml:space="preserve"> </w:t>
+      </w:r>
+      <w:proofErr w:type="spellStart"/>
+      <w:r>
+        <w:rPr>
+          <w:rFonts w:ascii="Arial" w:hAnsi="Arial" w:cs="Arial"/>
+          <w:sz w:val="24"/>
+          <w:szCs w:val="24"/>
+          <w:lang w:val="sv-SE"/>
+        </w:rPr>
+        <w:t>Panitia</w:t>
+      </w:r>
+      <w:proofErr w:type="spellEnd"/>
+      <w:r>
+        <w:rPr>
+          <w:rFonts w:ascii="Arial" w:hAnsi="Arial" w:cs="Arial"/>
+          <w:sz w:val="24"/>
+          <w:szCs w:val="24"/>
+          <w:lang w:val="sv-SE"/>
+        </w:rPr>
+        <w:t xml:space="preserve"> </w:t>
+      </w:r>
+      <w:proofErr w:type="spellStart"/>
+      <w:r>
+        <w:rPr>
+          <w:rFonts w:ascii="Arial" w:hAnsi="Arial" w:cs="Arial"/>
+          <w:sz w:val="24"/>
+          <w:szCs w:val="24"/>
+          <w:lang w:val="sv-SE"/>
+        </w:rPr>
+        <w:t>Pengadaan</w:t>
+      </w:r>
+      <w:proofErr w:type="spellEnd"/>
+      <w:r>
+        <w:rPr>
+          <w:rFonts w:ascii="Arial" w:hAnsi="Arial" w:cs="Arial"/>
+          <w:sz w:val="24"/>
+          <w:szCs w:val="24"/>
+          <w:lang w:val="sv-SE"/>
+        </w:rPr>
+        <w:t xml:space="preserve"> </w:t>
+      </w:r>
+      <w:proofErr w:type="spellStart"/>
+      <w:r>
+        <w:rPr>
+          <w:rFonts w:ascii="Arial" w:hAnsi="Arial" w:cs="Arial"/>
+          <w:sz w:val="24"/>
+          <w:szCs w:val="24"/>
+          <w:lang w:val="sv-SE"/>
+        </w:rPr>
+        <w:t>Barang</w:t>
+      </w:r>
+      <w:proofErr w:type="spellEnd"/>
+      <w:r>
+        <w:rPr>
+          <w:rFonts w:ascii="Arial" w:hAnsi="Arial" w:cs="Arial"/>
+          <w:sz w:val="24"/>
+          <w:szCs w:val="24"/>
+          <w:lang w:val="sv-SE"/>
+        </w:rPr>
+        <w:t>/</w:t>
+      </w:r>
+      <w:proofErr w:type="spellStart"/>
+      <w:r>
+        <w:rPr>
+          <w:rFonts w:ascii="Arial" w:hAnsi="Arial" w:cs="Arial"/>
+          <w:sz w:val="24"/>
+          <w:szCs w:val="24"/>
+          <w:lang w:val="sv-SE"/>
+        </w:rPr>
+        <w:t>Jasa</w:t>
+      </w:r>
+      <w:proofErr w:type="spellEnd"/>
+      <w:r>
+        <w:rPr>
+          <w:rFonts w:ascii="Arial" w:hAnsi="Arial" w:cs="Arial"/>
+          <w:sz w:val="24"/>
+          <w:szCs w:val="24"/>
+          <w:lang w:val="sv-SE"/>
+        </w:rPr>
+        <w:t xml:space="preserve"> Kantor </w:t>
+      </w:r>
+      <w:proofErr w:type="spellStart"/>
+      <w:r>
+        <w:rPr>
+          <w:rFonts w:ascii="Arial" w:hAnsi="Arial" w:cs="Arial"/>
+          <w:sz w:val="24"/>
+          <w:szCs w:val="24"/>
+          <w:lang w:val="sv-SE"/>
+        </w:rPr>
+        <w:t>Pusat</w:t>
+      </w:r>
+      <w:proofErr w:type="spellEnd"/>
+      <w:r>
+        <w:rPr>
+          <w:rFonts w:ascii="Arial" w:hAnsi="Arial" w:cs="Arial"/>
+          <w:sz w:val="24"/>
+          <w:szCs w:val="24"/>
+          <w:lang w:val="sv-SE"/>
+        </w:rPr>
+        <w:t>.</w:t>
       </w:r>
     </w:p>
     <w:p>
@@ -1600,10 +3351,12 @@
           <w:b/>
           <w:sz w:val="24"/>
           <w:szCs w:val="24"/>
+          <w:highlight w:val="cyan"/>
           <w:lang w:val="sv-SE"/>
         </w:rPr>
         <w:t>#</w:t>
       </w:r>
+      <w:proofErr w:type="spellStart"/>
       <w:r>
         <w:rPr>
           <w:rFonts w:ascii="Arial" w:hAnsi="Arial" w:cs="Arial"/>
@@ -1615,12 +3368,14 @@
         </w:rPr>
         <w:t>namapengadaan</w:t>
       </w:r>
-      <w:r>
-        <w:rPr>
-          <w:rFonts w:ascii="Arial" w:hAnsi="Arial" w:cs="Arial"/>
-          <w:b/>
-          <w:sz w:val="24"/>
-          <w:szCs w:val="24"/>
+      <w:proofErr w:type="spellEnd"/>
+      <w:r>
+        <w:rPr>
+          <w:rFonts w:ascii="Arial" w:hAnsi="Arial" w:cs="Arial"/>
+          <w:b/>
+          <w:sz w:val="24"/>
+          <w:szCs w:val="24"/>
+          <w:highlight w:val="cyan"/>
           <w:lang w:val="sv-SE"/>
         </w:rPr>
         <w:t>#</w:t>
@@ -1691,9 +3446,12 @@
           <w:rFonts w:ascii="Arial" w:hAnsi="Arial" w:cs="Arial"/>
           <w:sz w:val="24"/>
           <w:szCs w:val="24"/>
+          <w:highlight w:val="cyan"/>
         </w:rPr>
         <w:t>#</w:t>
       </w:r>
+      <w:proofErr w:type="spellStart"/>
+      <w:proofErr w:type="gramStart"/>
       <w:r>
         <w:rPr>
           <w:rFonts w:ascii="Arial" w:hAnsi="Arial" w:cs="Arial"/>
@@ -1703,11 +3461,14 @@
         </w:rPr>
         <w:t>ketua</w:t>
       </w:r>
-      <w:r>
-        <w:rPr>
-          <w:rFonts w:ascii="Arial" w:hAnsi="Arial" w:cs="Arial"/>
-          <w:sz w:val="24"/>
-          <w:szCs w:val="24"/>
+      <w:proofErr w:type="spellEnd"/>
+      <w:proofErr w:type="gramEnd"/>
+      <w:r>
+        <w:rPr>
+          <w:rFonts w:ascii="Arial" w:hAnsi="Arial" w:cs="Arial"/>
+          <w:sz w:val="24"/>
+          <w:szCs w:val="24"/>
+          <w:highlight w:val="cyan"/>
         </w:rPr>
         <w:t>#</w:t>
       </w:r>
@@ -1719,7 +3480,27 @@
           <w:lang w:val="pt-BR"/>
         </w:rPr>
         <w:tab/>
-        <w:t>(Ketua)</w:t>
+        <w:t>(</w:t>
+      </w:r>
+      <w:proofErr w:type="spellStart"/>
+      <w:r>
+        <w:rPr>
+          <w:rFonts w:ascii="Arial" w:hAnsi="Arial" w:cs="Arial"/>
+          <w:sz w:val="24"/>
+          <w:szCs w:val="24"/>
+          <w:lang w:val="pt-BR"/>
+        </w:rPr>
+        <w:t>Ketua</w:t>
+      </w:r>
+      <w:proofErr w:type="spellEnd"/>
+      <w:r>
+        <w:rPr>
+          <w:rFonts w:ascii="Arial" w:hAnsi="Arial" w:cs="Arial"/>
+          <w:sz w:val="24"/>
+          <w:szCs w:val="24"/>
+          <w:lang w:val="pt-BR"/>
+        </w:rPr>
+        <w:t>)</w:t>
       </w:r>
       <w:r>
         <w:rPr>
@@ -1771,9 +3552,12 @@
           <w:rFonts w:ascii="Arial" w:hAnsi="Arial" w:cs="Arial"/>
           <w:sz w:val="24"/>
           <w:szCs w:val="24"/>
+          <w:highlight w:val="cyan"/>
         </w:rPr>
         <w:t>#</w:t>
       </w:r>
+      <w:proofErr w:type="spellStart"/>
+      <w:proofErr w:type="gramStart"/>
       <w:r>
         <w:rPr>
           <w:rFonts w:ascii="Arial" w:hAnsi="Arial" w:cs="Arial"/>
@@ -1783,11 +3567,14 @@
         </w:rPr>
         <w:t>sekretaris</w:t>
       </w:r>
-      <w:r>
-        <w:rPr>
-          <w:rFonts w:ascii="Arial" w:hAnsi="Arial" w:cs="Arial"/>
-          <w:sz w:val="24"/>
-          <w:szCs w:val="24"/>
+      <w:proofErr w:type="spellEnd"/>
+      <w:proofErr w:type="gramEnd"/>
+      <w:r>
+        <w:rPr>
+          <w:rFonts w:ascii="Arial" w:hAnsi="Arial" w:cs="Arial"/>
+          <w:sz w:val="24"/>
+          <w:szCs w:val="24"/>
+          <w:highlight w:val="cyan"/>
         </w:rPr>
         <w:t>#</w:t>
       </w:r>
@@ -1799,7 +3586,27 @@
           <w:lang w:val="pt-BR"/>
         </w:rPr>
         <w:tab/>
-        <w:t>(Sekretaris)</w:t>
+        <w:t>(</w:t>
+      </w:r>
+      <w:proofErr w:type="spellStart"/>
+      <w:r>
+        <w:rPr>
+          <w:rFonts w:ascii="Arial" w:hAnsi="Arial" w:cs="Arial"/>
+          <w:sz w:val="24"/>
+          <w:szCs w:val="24"/>
+          <w:lang w:val="pt-BR"/>
+        </w:rPr>
+        <w:t>Sekretaris</w:t>
+      </w:r>
+      <w:proofErr w:type="spellEnd"/>
+      <w:r>
+        <w:rPr>
+          <w:rFonts w:ascii="Arial" w:hAnsi="Arial" w:cs="Arial"/>
+          <w:sz w:val="24"/>
+          <w:szCs w:val="24"/>
+          <w:lang w:val="pt-BR"/>
+        </w:rPr>
+        <w:t>)</w:t>
       </w:r>
       <w:r>
         <w:rPr>
@@ -1842,9 +3649,11 @@
           <w:rFonts w:ascii="Arial" w:hAnsi="Arial" w:cs="Arial"/>
           <w:sz w:val="24"/>
           <w:szCs w:val="24"/>
+          <w:highlight w:val="cyan"/>
         </w:rPr>
         <w:t>#</w:t>
       </w:r>
+      <w:proofErr w:type="gramStart"/>
       <w:r>
         <w:rPr>
           <w:rFonts w:ascii="Arial" w:hAnsi="Arial" w:cs="Arial"/>
@@ -1854,14 +3663,18 @@
         </w:rPr>
         <w:t>anggota1</w:t>
       </w:r>
-      <w:r>
-        <w:rPr>
-          <w:rFonts w:ascii="Arial" w:hAnsi="Arial" w:cs="Arial"/>
-          <w:sz w:val="24"/>
-          <w:szCs w:val="24"/>
+      <w:proofErr w:type="gramEnd"/>
+      <w:r>
+        <w:rPr>
+          <w:rFonts w:ascii="Arial" w:hAnsi="Arial" w:cs="Arial"/>
+          <w:sz w:val="24"/>
+          <w:szCs w:val="24"/>
+          <w:highlight w:val="cyan"/>
         </w:rPr>
         <w:t>#</w:t>
       </w:r>
+      <w:bookmarkStart w:id="0" w:name="_GoBack"/>
+      <w:bookmarkEnd w:id="0"/>
       <w:r>
         <w:rPr>
           <w:rFonts w:ascii="Arial" w:hAnsi="Arial" w:cs="Arial"/>
@@ -1870,7 +3683,27 @@
           <w:lang w:val="pt-BR"/>
         </w:rPr>
         <w:tab/>
-        <w:t>(Anggota)</w:t>
+        <w:t>(</w:t>
+      </w:r>
+      <w:proofErr w:type="spellStart"/>
+      <w:r>
+        <w:rPr>
+          <w:rFonts w:ascii="Arial" w:hAnsi="Arial" w:cs="Arial"/>
+          <w:sz w:val="24"/>
+          <w:szCs w:val="24"/>
+          <w:lang w:val="pt-BR"/>
+        </w:rPr>
+        <w:t>Anggota</w:t>
+      </w:r>
+      <w:proofErr w:type="spellEnd"/>
+      <w:r>
+        <w:rPr>
+          <w:rFonts w:ascii="Arial" w:hAnsi="Arial" w:cs="Arial"/>
+          <w:sz w:val="24"/>
+          <w:szCs w:val="24"/>
+          <w:lang w:val="pt-BR"/>
+        </w:rPr>
+        <w:t>)</w:t>
       </w:r>
       <w:r>
         <w:rPr>
@@ -2029,7 +3862,7 @@
 </file>
 
 <file path=word/endnotes.xml><?xml version="1.0" encoding="utf-8"?>
-<w:endnotes xmlns:wpc="http://schemas.microsoft.com/office/word/2010/wordprocessingCanvas" xmlns:mc="http://schemas.openxmlformats.org/markup-compatibility/2006" xmlns:o="urn:schemas-microsoft-com:office:office" xmlns:r="http://schemas.openxmlformats.org/officeDocument/2006/relationships" xmlns:m="http://schemas.openxmlformats.org/officeDocument/2006/math" xmlns:v="urn:schemas-microsoft-com:vml" xmlns:wp14="http://schemas.microsoft.com/office/word/2010/wordprocessingDrawing" xmlns:wp="http://schemas.openxmlformats.org/drawingml/2006/wordprocessingDrawing" xmlns:w10="urn:schemas-microsoft-com:office:word" xmlns:w="http://schemas.openxmlformats.org/wordprocessingml/2006/main" xmlns:w14="http://schemas.microsoft.com/office/word/2010/wordml" xmlns:wpg="http://schemas.microsoft.com/office/word/2010/wordprocessingGroup" xmlns:wpi="http://schemas.microsoft.com/office/word/2010/wordprocessingInk" xmlns:wne="http://schemas.microsoft.com/office/word/2006/wordml" xmlns:wps="http://schemas.microsoft.com/office/word/2010/wordprocessingShape" mc:Ignorable="w14 wp14">
+<w:endnotes xmlns:wpc="http://schemas.microsoft.com/office/word/2010/wordprocessingCanvas" xmlns:mo="http://schemas.microsoft.com/office/mac/office/2008/main" xmlns:mc="http://schemas.openxmlformats.org/markup-compatibility/2006" xmlns:mv="urn:schemas-microsoft-com:mac:vml" xmlns:o="urn:schemas-microsoft-com:office:office" xmlns:r="http://schemas.openxmlformats.org/officeDocument/2006/relationships" xmlns:m="http://schemas.openxmlformats.org/officeDocument/2006/math" xmlns:v="urn:schemas-microsoft-com:vml" xmlns:wp14="http://schemas.microsoft.com/office/word/2010/wordprocessingDrawing" xmlns:wp="http://schemas.openxmlformats.org/drawingml/2006/wordprocessingDrawing" xmlns:w10="urn:schemas-microsoft-com:office:word" xmlns:w="http://schemas.openxmlformats.org/wordprocessingml/2006/main" xmlns:w14="http://schemas.microsoft.com/office/word/2010/wordml" xmlns:wpg="http://schemas.microsoft.com/office/word/2010/wordprocessingGroup" xmlns:wpi="http://schemas.microsoft.com/office/word/2010/wordprocessingInk" xmlns:wne="http://schemas.microsoft.com/office/word/2006/wordml" xmlns:wps="http://schemas.microsoft.com/office/word/2010/wordprocessingShape" mc:Ignorable="w14 wp14">
   <w:endnote w:type="separator" w:id="-1">
     <w:p>
       <w:pPr>
@@ -2054,7 +3887,7 @@
 </file>
 
 <file path=word/footnotes.xml><?xml version="1.0" encoding="utf-8"?>
-<w:footnotes xmlns:wpc="http://schemas.microsoft.com/office/word/2010/wordprocessingCanvas" xmlns:mc="http://schemas.openxmlformats.org/markup-compatibility/2006" xmlns:o="urn:schemas-microsoft-com:office:office" xmlns:r="http://schemas.openxmlformats.org/officeDocument/2006/relationships" xmlns:m="http://schemas.openxmlformats.org/officeDocument/2006/math" xmlns:v="urn:schemas-microsoft-com:vml" xmlns:wp14="http://schemas.microsoft.com/office/word/2010/wordprocessingDrawing" xmlns:wp="http://schemas.openxmlformats.org/drawingml/2006/wordprocessingDrawing" xmlns:w10="urn:schemas-microsoft-com:office:word" xmlns:w="http://schemas.openxmlformats.org/wordprocessingml/2006/main" xmlns:w14="http://schemas.microsoft.com/office/word/2010/wordml" xmlns:wpg="http://schemas.microsoft.com/office/word/2010/wordprocessingGroup" xmlns:wpi="http://schemas.microsoft.com/office/word/2010/wordprocessingInk" xmlns:wne="http://schemas.microsoft.com/office/word/2006/wordml" xmlns:wps="http://schemas.microsoft.com/office/word/2010/wordprocessingShape" mc:Ignorable="w14 wp14">
+<w:footnotes xmlns:wpc="http://schemas.microsoft.com/office/word/2010/wordprocessingCanvas" xmlns:mo="http://schemas.microsoft.com/office/mac/office/2008/main" xmlns:mc="http://schemas.openxmlformats.org/markup-compatibility/2006" xmlns:mv="urn:schemas-microsoft-com:mac:vml" xmlns:o="urn:schemas-microsoft-com:office:office" xmlns:r="http://schemas.openxmlformats.org/officeDocument/2006/relationships" xmlns:m="http://schemas.openxmlformats.org/officeDocument/2006/math" xmlns:v="urn:schemas-microsoft-com:vml" xmlns:wp14="http://schemas.microsoft.com/office/word/2010/wordprocessingDrawing" xmlns:wp="http://schemas.openxmlformats.org/drawingml/2006/wordprocessingDrawing" xmlns:w10="urn:schemas-microsoft-com:office:word" xmlns:w="http://schemas.openxmlformats.org/wordprocessingml/2006/main" xmlns:w14="http://schemas.microsoft.com/office/word/2010/wordml" xmlns:wpg="http://schemas.microsoft.com/office/word/2010/wordprocessingGroup" xmlns:wpi="http://schemas.microsoft.com/office/word/2010/wordprocessingInk" xmlns:wne="http://schemas.microsoft.com/office/word/2006/wordml" xmlns:wps="http://schemas.microsoft.com/office/word/2010/wordprocessingShape" mc:Ignorable="w14 wp14">
   <w:footnote w:type="separator" w:id="-1">
     <w:p>
       <w:pPr>
@@ -2079,7 +3912,7 @@
 </file>
 
 <file path=word/header1.xml><?xml version="1.0" encoding="utf-8"?>
-<w:hdr xmlns:wpc="http://schemas.microsoft.com/office/word/2010/wordprocessingCanvas" xmlns:mc="http://schemas.openxmlformats.org/markup-compatibility/2006" xmlns:o="urn:schemas-microsoft-com:office:office" xmlns:r="http://schemas.openxmlformats.org/officeDocument/2006/relationships" xmlns:m="http://schemas.openxmlformats.org/officeDocument/2006/math" xmlns:v="urn:schemas-microsoft-com:vml" xmlns:wp14="http://schemas.microsoft.com/office/word/2010/wordprocessingDrawing" xmlns:wp="http://schemas.openxmlformats.org/drawingml/2006/wordprocessingDrawing" xmlns:w10="urn:schemas-microsoft-com:office:word" xmlns:w="http://schemas.openxmlformats.org/wordprocessingml/2006/main" xmlns:w14="http://schemas.microsoft.com/office/word/2010/wordml" xmlns:wpg="http://schemas.microsoft.com/office/word/2010/wordprocessingGroup" xmlns:wpi="http://schemas.microsoft.com/office/word/2010/wordprocessingInk" xmlns:wne="http://schemas.microsoft.com/office/word/2006/wordml" xmlns:wps="http://schemas.microsoft.com/office/word/2010/wordprocessingShape" mc:Ignorable="w14 wp14">
+<w:hdr xmlns:wpc="http://schemas.microsoft.com/office/word/2010/wordprocessingCanvas" xmlns:mo="http://schemas.microsoft.com/office/mac/office/2008/main" xmlns:mc="http://schemas.openxmlformats.org/markup-compatibility/2006" xmlns:mv="urn:schemas-microsoft-com:mac:vml" xmlns:o="urn:schemas-microsoft-com:office:office" xmlns:r="http://schemas.openxmlformats.org/officeDocument/2006/relationships" xmlns:m="http://schemas.openxmlformats.org/officeDocument/2006/math" xmlns:v="urn:schemas-microsoft-com:vml" xmlns:wp14="http://schemas.microsoft.com/office/word/2010/wordprocessingDrawing" xmlns:wp="http://schemas.openxmlformats.org/drawingml/2006/wordprocessingDrawing" xmlns:w10="urn:schemas-microsoft-com:office:word" xmlns:w="http://schemas.openxmlformats.org/wordprocessingml/2006/main" xmlns:w14="http://schemas.microsoft.com/office/word/2010/wordml" xmlns:wpg="http://schemas.microsoft.com/office/word/2010/wordprocessingGroup" xmlns:wpi="http://schemas.microsoft.com/office/word/2010/wordprocessingInk" xmlns:wne="http://schemas.microsoft.com/office/word/2006/wordml" xmlns:wps="http://schemas.microsoft.com/office/word/2010/wordprocessingShape" mc:Ignorable="w14 wp14 mv">
   <w:p>
     <w:pPr>
       <w:pStyle w:val="Header"/>
@@ -2096,7 +3929,7 @@
         <w:noProof/>
         <w:sz w:val="18"/>
       </w:rPr>
-      <w:pict>
+      <w:pict w14:anchorId="3FF9DDF1">
         <v:shapetype id="_x0000_t75" coordsize="21600,21600" o:spt="75" o:preferrelative="t" path="m@4@5l@4@11@9@11@9@5xe" filled="f" stroked="f">
           <v:stroke joinstyle="miter"/>
           <v:formulas>
@@ -2120,7 +3953,7 @@
           <v:imagedata r:id="rId1" o:title=""/>
           <w10:wrap type="topAndBottom"/>
         </v:shape>
-        <o:OLEObject Type="Embed" ProgID="PBrush" ShapeID="_x0000_s2049" DrawAspect="Content" ObjectID="_1433921559" r:id="rId2"/>
+        <o:OLEObject Type="Embed" ProgID="PBrush" ShapeID="_x0000_s2049" DrawAspect="Content" ObjectID="_1308118376" r:id="rId2"/>
       </w:pict>
     </w:r>
     <w:r>
@@ -2129,7 +3962,25 @@
         <w:b/>
         <w:sz w:val="20"/>
       </w:rPr>
-      <w:t xml:space="preserve">PT.  PLN  (Persero)  </w:t>
+      <w:t>PT.  PLN  (</w:t>
+    </w:r>
+    <w:proofErr w:type="spellStart"/>
+    <w:r>
+      <w:rPr>
+        <w:rFonts w:ascii="Tahoma" w:hAnsi="Tahoma"/>
+        <w:b/>
+        <w:sz w:val="20"/>
+      </w:rPr>
+      <w:t>Persero</w:t>
+    </w:r>
+    <w:proofErr w:type="spellEnd"/>
+    <w:r>
+      <w:rPr>
+        <w:rFonts w:ascii="Tahoma" w:hAnsi="Tahoma"/>
+        <w:b/>
+        <w:sz w:val="20"/>
+      </w:rPr>
+      <w:t xml:space="preserve">)  </w:t>
     </w:r>
   </w:p>
   <w:p>
@@ -2194,7 +4045,7 @@
 </file>
 
 <file path=word/numbering.xml><?xml version="1.0" encoding="utf-8"?>
-<w:numbering xmlns:wpc="http://schemas.microsoft.com/office/word/2010/wordprocessingCanvas" xmlns:mc="http://schemas.openxmlformats.org/markup-compatibility/2006" xmlns:o="urn:schemas-microsoft-com:office:office" xmlns:r="http://schemas.openxmlformats.org/officeDocument/2006/relationships" xmlns:m="http://schemas.openxmlformats.org/officeDocument/2006/math" xmlns:v="urn:schemas-microsoft-com:vml" xmlns:wp14="http://schemas.microsoft.com/office/word/2010/wordprocessingDrawing" xmlns:wp="http://schemas.openxmlformats.org/drawingml/2006/wordprocessingDrawing" xmlns:w10="urn:schemas-microsoft-com:office:word" xmlns:w="http://schemas.openxmlformats.org/wordprocessingml/2006/main" xmlns:w14="http://schemas.microsoft.com/office/word/2010/wordml" xmlns:wpg="http://schemas.microsoft.com/office/word/2010/wordprocessingGroup" xmlns:wpi="http://schemas.microsoft.com/office/word/2010/wordprocessingInk" xmlns:wne="http://schemas.microsoft.com/office/word/2006/wordml" xmlns:wps="http://schemas.microsoft.com/office/word/2010/wordprocessingShape" mc:Ignorable="w14 wp14">
+<w:numbering xmlns:wpc="http://schemas.microsoft.com/office/word/2010/wordprocessingCanvas" xmlns:mo="http://schemas.microsoft.com/office/mac/office/2008/main" xmlns:mc="http://schemas.openxmlformats.org/markup-compatibility/2006" xmlns:mv="urn:schemas-microsoft-com:mac:vml" xmlns:o="urn:schemas-microsoft-com:office:office" xmlns:r="http://schemas.openxmlformats.org/officeDocument/2006/relationships" xmlns:m="http://schemas.openxmlformats.org/officeDocument/2006/math" xmlns:v="urn:schemas-microsoft-com:vml" xmlns:wp14="http://schemas.microsoft.com/office/word/2010/wordprocessingDrawing" xmlns:wp="http://schemas.openxmlformats.org/drawingml/2006/wordprocessingDrawing" xmlns:w10="urn:schemas-microsoft-com:office:word" xmlns:w="http://schemas.openxmlformats.org/wordprocessingml/2006/main" xmlns:w14="http://schemas.microsoft.com/office/word/2010/wordml" xmlns:wpg="http://schemas.microsoft.com/office/word/2010/wordprocessingGroup" xmlns:wpi="http://schemas.microsoft.com/office/word/2010/wordprocessingInk" xmlns:wne="http://schemas.microsoft.com/office/word/2006/wordml" xmlns:wps="http://schemas.microsoft.com/office/word/2010/wordprocessingShape" mc:Ignorable="w14 wp14">
   <w:abstractNum w:abstractNumId="0">
     <w:nsid w:val="1AA61709"/>
     <w:multiLevelType w:val="hybridMultilevel"/>
@@ -2578,7 +4429,7 @@
     </w:rPrDefault>
     <w:pPrDefault/>
   </w:docDefaults>
-  <w:latentStyles w:defLockedState="0" w:defUIPriority="99" w:defSemiHidden="1" w:defUnhideWhenUsed="1" w:defQFormat="0" w:count="267">
+  <w:latentStyles w:defLockedState="0" w:defUIPriority="99" w:defSemiHidden="1" w:defUnhideWhenUsed="1" w:defQFormat="0" w:count="276">
     <w:lsdException w:name="Normal" w:semiHidden="0" w:uiPriority="0" w:unhideWhenUsed="0" w:qFormat="1"/>
     <w:lsdException w:name="heading 1" w:semiHidden="0" w:uiPriority="9" w:unhideWhenUsed="0" w:qFormat="1"/>
     <w:lsdException w:name="heading 2" w:uiPriority="9" w:qFormat="1"/>
@@ -2814,7 +4665,7 @@
 </file>
 
 <file path=word/stylesWithEffects.xml><?xml version="1.0" encoding="utf-8"?>
-<w:styles xmlns:wpc="http://schemas.microsoft.com/office/word/2010/wordprocessingCanvas" xmlns:mc="http://schemas.openxmlformats.org/markup-compatibility/2006" xmlns:o="urn:schemas-microsoft-com:office:office" xmlns:r="http://schemas.openxmlformats.org/officeDocument/2006/relationships" xmlns:m="http://schemas.openxmlformats.org/officeDocument/2006/math" xmlns:v="urn:schemas-microsoft-com:vml" xmlns:wp14="http://schemas.microsoft.com/office/word/2010/wordprocessingDrawing" xmlns:wp="http://schemas.openxmlformats.org/drawingml/2006/wordprocessingDrawing" xmlns:w10="urn:schemas-microsoft-com:office:word" xmlns:w="http://schemas.openxmlformats.org/wordprocessingml/2006/main" xmlns:w14="http://schemas.microsoft.com/office/word/2010/wordml" xmlns:wpg="http://schemas.microsoft.com/office/word/2010/wordprocessingGroup" xmlns:wpi="http://schemas.microsoft.com/office/word/2010/wordprocessingInk" xmlns:wne="http://schemas.microsoft.com/office/word/2006/wordml" xmlns:wps="http://schemas.microsoft.com/office/word/2010/wordprocessingShape" mc:Ignorable="w14 wp14">
+<w:styles xmlns:wpc="http://schemas.microsoft.com/office/word/2010/wordprocessingCanvas" xmlns:mo="http://schemas.microsoft.com/office/mac/office/2008/main" xmlns:mc="http://schemas.openxmlformats.org/markup-compatibility/2006" xmlns:mv="urn:schemas-microsoft-com:mac:vml" xmlns:o="urn:schemas-microsoft-com:office:office" xmlns:r="http://schemas.openxmlformats.org/officeDocument/2006/relationships" xmlns:m="http://schemas.openxmlformats.org/officeDocument/2006/math" xmlns:v="urn:schemas-microsoft-com:vml" xmlns:wp14="http://schemas.microsoft.com/office/word/2010/wordprocessingDrawing" xmlns:wp="http://schemas.openxmlformats.org/drawingml/2006/wordprocessingDrawing" xmlns:w10="urn:schemas-microsoft-com:office:word" xmlns:w="http://schemas.openxmlformats.org/wordprocessingml/2006/main" xmlns:w14="http://schemas.microsoft.com/office/word/2010/wordml" xmlns:wpg="http://schemas.microsoft.com/office/word/2010/wordprocessingGroup" xmlns:wpi="http://schemas.microsoft.com/office/word/2010/wordprocessingInk" xmlns:wne="http://schemas.microsoft.com/office/word/2006/wordml" xmlns:wps="http://schemas.microsoft.com/office/word/2010/wordprocessingShape" mc:Ignorable="w14 wp14">
   <w:docDefaults>
     <w:rPrDefault>
       <w:rPr>
@@ -2824,7 +4675,7 @@
     </w:rPrDefault>
     <w:pPrDefault/>
   </w:docDefaults>
-  <w:latentStyles w:defLockedState="0" w:defUIPriority="99" w:defSemiHidden="1" w:defUnhideWhenUsed="1" w:defQFormat="0" w:count="267">
+  <w:latentStyles w:defLockedState="0" w:defUIPriority="99" w:defSemiHidden="1" w:defUnhideWhenUsed="1" w:defQFormat="0" w:count="276">
     <w:lsdException w:name="Normal" w:semiHidden="0" w:uiPriority="0" w:unhideWhenUsed="0" w:qFormat="1"/>
     <w:lsdException w:name="heading 1" w:semiHidden="0" w:uiPriority="9" w:unhideWhenUsed="0" w:qFormat="1"/>
     <w:lsdException w:name="heading 2" w:uiPriority="9" w:qFormat="1"/>

</xml_diff>

<commit_message>
bnerin sampe eval 1 sampul pemilihan langsung
</commit_message>
<xml_diff>
--- a/templates/10a Berita Acara Pembukaan Penawaran.docx
+++ b/templates/10a Berita Acara Pembukaan Penawaran.docx
@@ -64,7 +64,6 @@
           <w:sz w:val="24"/>
           <w:szCs w:val="24"/>
           <w:u w:val="single"/>
-          <w:lang w:val="sv-SE"/>
         </w:rPr>
       </w:pPr>
       <w:r>
@@ -76,29 +75,7 @@
           <w:u w:val="single"/>
           <w:lang w:val="sv-SE"/>
         </w:rPr>
-        <w:t xml:space="preserve">PEMBUKAAN PENAWARAN </w:t>
-      </w:r>
-      <w:r>
-        <w:rPr>
-          <w:rFonts w:ascii="Arial" w:hAnsi="Arial" w:cs="Arial"/>
-          <w:b/>
-          <w:sz w:val="24"/>
-          <w:szCs w:val="24"/>
-          <w:u w:val="single"/>
-          <w:lang w:val="id-ID"/>
-        </w:rPr>
-        <w:t xml:space="preserve">SATU </w:t>
-      </w:r>
-      <w:r>
-        <w:rPr>
-          <w:rFonts w:ascii="Arial" w:hAnsi="Arial" w:cs="Arial"/>
-          <w:b/>
-          <w:sz w:val="24"/>
-          <w:szCs w:val="24"/>
-          <w:u w:val="single"/>
-          <w:lang w:val="sv-SE"/>
-        </w:rPr>
-        <w:t xml:space="preserve">SAMPUL </w:t>
+        <w:t>PEMBUKAAN PENAWARAN</w:t>
       </w:r>
     </w:p>
     <w:p>
@@ -533,9 +510,8 @@
           <w:rFonts w:ascii="Arial" w:hAnsi="Arial" w:cs="Arial"/>
           <w:b/>
           <w:highlight w:val="cyan"/>
-          <w:lang w:val="it-IT"/>
-        </w:rPr>
-        <w:t>panitiaataupejabat</w:t>
+        </w:rPr>
+        <w:t>pejabatataupanitia</w:t>
       </w:r>
       <w:r>
         <w:rPr>
@@ -699,7 +675,27 @@
           <w:szCs w:val="24"/>
           <w:highlight w:val="yellow"/>
         </w:rPr>
-        <w:t>#jumlahperusahaan#</w:t>
+        <w:t>#jumlah</w:t>
+      </w:r>
+      <w:r>
+        <w:rPr>
+          <w:rFonts w:ascii="Arial" w:hAnsi="Arial" w:cs="Arial"/>
+          <w:b/>
+          <w:sz w:val="24"/>
+          <w:szCs w:val="24"/>
+          <w:highlight w:val="yellow"/>
+        </w:rPr>
+        <w:t>masuk</w:t>
+      </w:r>
+      <w:r>
+        <w:rPr>
+          <w:rFonts w:ascii="Arial" w:hAnsi="Arial" w:cs="Arial"/>
+          <w:b/>
+          <w:sz w:val="24"/>
+          <w:szCs w:val="24"/>
+          <w:highlight w:val="yellow"/>
+        </w:rPr>
+        <w:t>#</w:t>
       </w:r>
       <w:r>
         <w:rPr>
@@ -734,7 +730,27 @@
           <w:highlight w:val="yellow"/>
           <w:lang w:val="it-IT"/>
         </w:rPr>
-        <w:t>#listperusahaandanharga#</w:t>
+        <w:t>#</w:t>
+      </w:r>
+      <w:r>
+        <w:rPr>
+          <w:rFonts w:ascii="Arial" w:hAnsi="Arial" w:cs="Arial"/>
+          <w:sz w:val="24"/>
+          <w:szCs w:val="24"/>
+          <w:highlight w:val="yellow"/>
+          <w:lang w:val="it-IT"/>
+        </w:rPr>
+        <w:t>listpeserta</w:t>
+      </w:r>
+      <w:r>
+        <w:rPr>
+          <w:rFonts w:ascii="Arial" w:hAnsi="Arial" w:cs="Arial"/>
+          <w:sz w:val="24"/>
+          <w:szCs w:val="24"/>
+          <w:highlight w:val="yellow"/>
+          <w:lang w:val="it-IT"/>
+        </w:rPr>
+        <w:t>#</w:t>
       </w:r>
     </w:p>
     <w:p>
@@ -861,7 +877,37 @@
           <w:highlight w:val="yellow"/>
           <w:lang w:val="it-IT"/>
         </w:rPr>
-        <w:t>#listperusahaanikut#</w:t>
+        <w:t>#</w:t>
+      </w:r>
+      <w:r>
+        <w:rPr>
+          <w:rFonts w:ascii="Arial" w:hAnsi="Arial" w:cs="Arial"/>
+          <w:sz w:val="24"/>
+          <w:szCs w:val="24"/>
+          <w:highlight w:val="yellow"/>
+          <w:lang w:val="it-IT"/>
+        </w:rPr>
+        <w:t>listpe</w:t>
+      </w:r>
+      <w:r>
+        <w:rPr>
+          <w:rFonts w:ascii="Arial" w:hAnsi="Arial" w:cs="Arial"/>
+          <w:sz w:val="24"/>
+          <w:szCs w:val="24"/>
+          <w:highlight w:val="yellow"/>
+          <w:lang w:val="it-IT"/>
+        </w:rPr>
+        <w:t>sertalulus</w:t>
+      </w:r>
+      <w:r>
+        <w:rPr>
+          <w:rFonts w:ascii="Arial" w:hAnsi="Arial" w:cs="Arial"/>
+          <w:sz w:val="24"/>
+          <w:szCs w:val="24"/>
+          <w:highlight w:val="yellow"/>
+          <w:lang w:val="it-IT"/>
+        </w:rPr>
+        <w:t>#</w:t>
       </w:r>
     </w:p>
     <w:p>
@@ -906,17 +952,47 @@
           <w:szCs w:val="24"/>
           <w:lang w:val="sv-SE"/>
         </w:rPr>
-        <w:t>Risalah Hasil Pembukaan Dokumen Pelela</w:t>
-      </w:r>
-      <w:r>
-        <w:rPr>
-          <w:rFonts w:ascii="Arial" w:hAnsi="Arial" w:cs="Arial"/>
-          <w:b/>
-          <w:sz w:val="24"/>
-          <w:szCs w:val="24"/>
-          <w:lang w:val="sv-SE"/>
-        </w:rPr>
-        <w:t xml:space="preserve">ngan  Sampul 1 (satu) </w:t>
+        <w:t xml:space="preserve">Risalah Hasil Pembukaan Dokumen </w:t>
+      </w:r>
+      <w:r>
+        <w:rPr>
+          <w:rFonts w:ascii="Arial" w:hAnsi="Arial" w:cs="Arial"/>
+          <w:b/>
+          <w:sz w:val="24"/>
+          <w:szCs w:val="24"/>
+          <w:highlight w:val="cyan"/>
+        </w:rPr>
+        <w:t>#</w:t>
+      </w:r>
+      <w:r>
+        <w:rPr>
+          <w:rFonts w:ascii="Arial" w:hAnsi="Arial" w:cs="Arial"/>
+          <w:b/>
+          <w:sz w:val="24"/>
+          <w:szCs w:val="24"/>
+          <w:highlight w:val="cyan"/>
+        </w:rPr>
+        <w:t>metode</w:t>
+      </w:r>
+      <w:r>
+        <w:rPr>
+          <w:rFonts w:ascii="Arial" w:hAnsi="Arial" w:cs="Arial"/>
+          <w:b/>
+          <w:sz w:val="24"/>
+          <w:szCs w:val="24"/>
+          <w:highlight w:val="cyan"/>
+        </w:rPr>
+        <w:t>#</w:t>
+      </w:r>
+      <w:r>
+        <w:rPr>
+          <w:rFonts w:ascii="Arial" w:hAnsi="Arial" w:cs="Arial"/>
+          <w:b/>
+          <w:sz w:val="24"/>
+          <w:szCs w:val="24"/>
+          <w:lang w:val="sv-SE"/>
+        </w:rPr>
+        <w:t xml:space="preserve"> </w:t>
       </w:r>
       <w:r>
         <w:rPr>
@@ -944,6 +1020,224 @@
           <w:lang w:val="sv-SE"/>
         </w:rPr>
       </w:pPr>
+    </w:p>
+    <w:p>
+      <w:pPr>
+        <w:numPr>
+          <w:ilvl w:val="0"/>
+          <w:numId w:val="4"/>
+        </w:numPr>
+        <w:tabs>
+          <w:tab w:val="left" w:pos="426"/>
+          <w:tab w:val="left" w:pos="1134"/>
+          <w:tab w:val="left" w:pos="4820"/>
+        </w:tabs>
+        <w:spacing w:after="0" w:line="240" w:lineRule="auto"/>
+        <w:rPr>
+          <w:rFonts w:ascii="Arial Narrow" w:hAnsi="Arial Narrow" w:cs="Arial"/>
+          <w:sz w:val="8"/>
+          <w:szCs w:val="8"/>
+          <w:lang w:val="sv-SE"/>
+        </w:rPr>
+      </w:pPr>
+      <w:r>
+        <w:rPr>
+          <w:rFonts w:ascii="Arial Narrow" w:hAnsi="Arial Narrow" w:cs="Arial"/>
+          <w:sz w:val="24"/>
+          <w:szCs w:val="24"/>
+          <w:lang w:val="sv-SE"/>
+        </w:rPr>
+        <w:t xml:space="preserve">Jumlah Perusahaan/Penyedia </w:t>
+      </w:r>
+      <w:r>
+        <w:rPr>
+          <w:rFonts w:ascii="Arial Narrow" w:hAnsi="Arial Narrow" w:cs="Arial"/>
+          <w:sz w:val="24"/>
+          <w:szCs w:val="24"/>
+          <w:lang w:val="id-ID"/>
+        </w:rPr>
+        <w:t>Barang &amp;</w:t>
+      </w:r>
+      <w:r>
+        <w:rPr>
+          <w:rFonts w:ascii="Arial Narrow" w:hAnsi="Arial Narrow" w:cs="Arial"/>
+          <w:sz w:val="24"/>
+          <w:szCs w:val="24"/>
+          <w:lang w:val="sv-SE"/>
+        </w:rPr>
+        <w:t xml:space="preserve">Jasa yang Dokumen Penawarannya dinyatakan Sah adalah: </w:t>
+      </w:r>
+      <w:r>
+        <w:rPr>
+          <w:rFonts w:ascii="Arial Narrow" w:hAnsi="Arial Narrow" w:cs="Arial"/>
+          <w:sz w:val="24"/>
+          <w:szCs w:val="24"/>
+          <w:lang w:val="id-ID"/>
+        </w:rPr>
+        <w:t xml:space="preserve"> </w:t>
+      </w:r>
+    </w:p>
+    <w:p>
+      <w:pPr>
+        <w:tabs>
+          <w:tab w:val="left" w:pos="426"/>
+          <w:tab w:val="left" w:pos="1134"/>
+          <w:tab w:val="left" w:pos="4820"/>
+        </w:tabs>
+        <w:spacing w:after="0" w:line="240" w:lineRule="auto"/>
+        <w:ind w:left="1080"/>
+        <w:rPr>
+          <w:rFonts w:ascii="Arial Narrow" w:hAnsi="Arial Narrow" w:cs="Arial"/>
+          <w:sz w:val="8"/>
+          <w:szCs w:val="8"/>
+          <w:lang w:val="sv-SE"/>
+        </w:rPr>
+      </w:pPr>
+      <w:r>
+        <w:rPr>
+          <w:rFonts w:ascii="Arial Narrow" w:hAnsi="Arial Narrow" w:cs="Arial"/>
+          <w:sz w:val="24"/>
+          <w:szCs w:val="24"/>
+          <w:highlight w:val="yellow"/>
+        </w:rPr>
+        <w:t>#</w:t>
+      </w:r>
+      <w:r>
+        <w:rPr>
+          <w:rFonts w:ascii="Arial Narrow" w:hAnsi="Arial Narrow" w:cs="Arial"/>
+          <w:sz w:val="24"/>
+          <w:szCs w:val="24"/>
+          <w:highlight w:val="yellow"/>
+        </w:rPr>
+        <w:t>listpesertaluluskoma</w:t>
+      </w:r>
+      <w:r>
+        <w:rPr>
+          <w:rFonts w:ascii="Arial Narrow" w:hAnsi="Arial Narrow" w:cs="Arial"/>
+          <w:sz w:val="24"/>
+          <w:szCs w:val="24"/>
+          <w:highlight w:val="yellow"/>
+        </w:rPr>
+        <w:t>#</w:t>
+      </w:r>
+      <w:r>
+        <w:rPr>
+          <w:rFonts w:ascii="Arial Narrow" w:hAnsi="Arial Narrow" w:cs="Arial"/>
+          <w:sz w:val="24"/>
+          <w:szCs w:val="24"/>
+          <w:lang w:val="sv-SE"/>
+        </w:rPr>
+        <w:t xml:space="preserve"> </w:t>
+      </w:r>
+      <w:r>
+        <w:rPr>
+          <w:rFonts w:ascii="Arial Narrow" w:hAnsi="Arial Narrow" w:cs="Arial"/>
+          <w:sz w:val="8"/>
+          <w:szCs w:val="8"/>
+          <w:lang w:val="sv-SE"/>
+        </w:rPr>
+        <w:tab/>
+      </w:r>
+      <w:r>
+        <w:rPr>
+          <w:rFonts w:ascii="Arial Narrow" w:hAnsi="Arial Narrow" w:cs="Arial"/>
+          <w:sz w:val="8"/>
+          <w:szCs w:val="8"/>
+          <w:lang w:val="sv-SE"/>
+        </w:rPr>
+        <w:tab/>
+      </w:r>
+    </w:p>
+    <w:p>
+      <w:pPr>
+        <w:numPr>
+          <w:ilvl w:val="0"/>
+          <w:numId w:val="4"/>
+        </w:numPr>
+        <w:tabs>
+          <w:tab w:val="left" w:pos="426"/>
+          <w:tab w:val="left" w:pos="1134"/>
+          <w:tab w:val="left" w:pos="4820"/>
+        </w:tabs>
+        <w:spacing w:after="0" w:line="240" w:lineRule="auto"/>
+        <w:rPr>
+          <w:rFonts w:ascii="Arial Narrow" w:hAnsi="Arial Narrow" w:cs="Arial"/>
+          <w:sz w:val="16"/>
+          <w:szCs w:val="16"/>
+          <w:lang w:val="sv-SE"/>
+        </w:rPr>
+      </w:pPr>
+      <w:r>
+        <w:rPr>
+          <w:rFonts w:ascii="Arial Narrow" w:hAnsi="Arial Narrow" w:cs="Arial"/>
+          <w:sz w:val="24"/>
+          <w:szCs w:val="24"/>
+          <w:lang w:val="sv-SE"/>
+        </w:rPr>
+        <w:t xml:space="preserve">Jumlah Perusahaan/Penyedia </w:t>
+      </w:r>
+      <w:r>
+        <w:rPr>
+          <w:rFonts w:ascii="Arial Narrow" w:hAnsi="Arial Narrow" w:cs="Arial"/>
+          <w:sz w:val="24"/>
+          <w:szCs w:val="24"/>
+          <w:lang w:val="id-ID"/>
+        </w:rPr>
+        <w:t>Barang &amp;</w:t>
+      </w:r>
+      <w:r>
+        <w:rPr>
+          <w:rFonts w:ascii="Arial Narrow" w:hAnsi="Arial Narrow" w:cs="Arial"/>
+          <w:sz w:val="24"/>
+          <w:szCs w:val="24"/>
+          <w:lang w:val="sv-SE"/>
+        </w:rPr>
+        <w:t>Jasa</w:t>
+      </w:r>
+      <w:r>
+        <w:rPr>
+          <w:rFonts w:ascii="Arial Narrow" w:hAnsi="Arial Narrow" w:cs="Arial"/>
+          <w:sz w:val="24"/>
+          <w:szCs w:val="24"/>
+          <w:lang w:val="sv-SE"/>
+        </w:rPr>
+        <w:t xml:space="preserve"> yang Dokumen Penawarannya dinyatakan Tidak Sah adalah: </w:t>
+      </w:r>
+    </w:p>
+    <w:p>
+      <w:pPr>
+        <w:tabs>
+          <w:tab w:val="left" w:pos="426"/>
+          <w:tab w:val="left" w:pos="1134"/>
+          <w:tab w:val="left" w:pos="4820"/>
+        </w:tabs>
+        <w:spacing w:after="0" w:line="240" w:lineRule="auto"/>
+        <w:ind w:left="1080"/>
+        <w:rPr>
+          <w:rFonts w:ascii="Arial Narrow" w:hAnsi="Arial Narrow" w:cs="Arial"/>
+          <w:sz w:val="16"/>
+          <w:szCs w:val="16"/>
+          <w:lang w:val="sv-SE"/>
+        </w:rPr>
+      </w:pPr>
+      <w:r>
+        <w:rPr>
+          <w:rFonts w:ascii="Arial Narrow" w:hAnsi="Arial Narrow" w:cs="Arial"/>
+          <w:sz w:val="24"/>
+          <w:szCs w:val="24"/>
+          <w:highlight w:val="yellow"/>
+        </w:rPr>
+        <w:t>#listpesertatdklulus</w:t>
+      </w:r>
+      <w:r>
+        <w:rPr>
+          <w:rFonts w:ascii="Arial Narrow" w:hAnsi="Arial Narrow" w:cs="Arial"/>
+          <w:sz w:val="24"/>
+          <w:szCs w:val="24"/>
+          <w:highlight w:val="yellow"/>
+        </w:rPr>
+        <w:t>#</w:t>
+      </w:r>
     </w:p>
     <w:p>
       <w:pPr>
@@ -960,99 +1254,6 @@
         <w:jc w:val="both"/>
         <w:rPr>
           <w:rFonts w:ascii="Arial Narrow" w:hAnsi="Arial Narrow" w:cs="Arial"/>
-          <w:sz w:val="8"/>
-          <w:szCs w:val="8"/>
-          <w:lang w:val="sv-SE"/>
-        </w:rPr>
-      </w:pPr>
-      <w:r>
-        <w:rPr>
-          <w:rFonts w:ascii="Arial Narrow" w:hAnsi="Arial Narrow" w:cs="Arial"/>
-          <w:sz w:val="24"/>
-          <w:szCs w:val="24"/>
-          <w:lang w:val="sv-SE"/>
-        </w:rPr>
-        <w:t xml:space="preserve">Jumlah Perusahaan/Penyedia </w:t>
-      </w:r>
-      <w:r>
-        <w:rPr>
-          <w:rFonts w:ascii="Arial Narrow" w:hAnsi="Arial Narrow" w:cs="Arial"/>
-          <w:sz w:val="24"/>
-          <w:szCs w:val="24"/>
-          <w:lang w:val="id-ID"/>
-        </w:rPr>
-        <w:t>Barang &amp;</w:t>
-      </w:r>
-      <w:r>
-        <w:rPr>
-          <w:rFonts w:ascii="Arial Narrow" w:hAnsi="Arial Narrow" w:cs="Arial"/>
-          <w:sz w:val="24"/>
-          <w:szCs w:val="24"/>
-          <w:lang w:val="sv-SE"/>
-        </w:rPr>
-        <w:t xml:space="preserve">Jasa yang Dokumen Penawarannya dinyatakan Sah adalah: </w:t>
-      </w:r>
-      <w:r>
-        <w:rPr>
-          <w:rFonts w:ascii="Arial Narrow" w:hAnsi="Arial Narrow" w:cs="Arial"/>
-          <w:sz w:val="24"/>
-          <w:szCs w:val="24"/>
-          <w:lang w:val="id-ID"/>
-        </w:rPr>
-        <w:t xml:space="preserve"> </w:t>
-      </w:r>
-      <w:r>
-        <w:rPr>
-          <w:rFonts w:ascii="Arial Narrow" w:hAnsi="Arial Narrow" w:cs="Arial"/>
-          <w:sz w:val="24"/>
-          <w:szCs w:val="24"/>
-          <w:highlight w:val="yellow"/>
-        </w:rPr>
-        <w:t>#jumlahsah#</w:t>
-      </w:r>
-      <w:r>
-        <w:rPr>
-          <w:rFonts w:ascii="Arial Narrow" w:hAnsi="Arial Narrow" w:cs="Arial"/>
-          <w:sz w:val="24"/>
-          <w:szCs w:val="24"/>
-          <w:lang w:val="sv-SE"/>
-        </w:rPr>
-        <w:t xml:space="preserve"> </w:t>
-      </w:r>
-      <w:r>
-        <w:rPr>
-          <w:rFonts w:ascii="Arial Narrow" w:hAnsi="Arial Narrow" w:cs="Arial"/>
-          <w:sz w:val="8"/>
-          <w:szCs w:val="8"/>
-          <w:lang w:val="sv-SE"/>
-        </w:rPr>
-        <w:tab/>
-      </w:r>
-      <w:r>
-        <w:rPr>
-          <w:rFonts w:ascii="Arial Narrow" w:hAnsi="Arial Narrow" w:cs="Arial"/>
-          <w:sz w:val="8"/>
-          <w:szCs w:val="8"/>
-          <w:lang w:val="sv-SE"/>
-        </w:rPr>
-        <w:tab/>
-      </w:r>
-    </w:p>
-    <w:p>
-      <w:pPr>
-        <w:numPr>
-          <w:ilvl w:val="0"/>
-          <w:numId w:val="4"/>
-        </w:numPr>
-        <w:tabs>
-          <w:tab w:val="left" w:pos="426"/>
-          <w:tab w:val="left" w:pos="1134"/>
-          <w:tab w:val="left" w:pos="4820"/>
-        </w:tabs>
-        <w:spacing w:after="0" w:line="240" w:lineRule="auto"/>
-        <w:jc w:val="both"/>
-        <w:rPr>
-          <w:rFonts w:ascii="Arial Narrow" w:hAnsi="Arial Narrow" w:cs="Arial"/>
           <w:sz w:val="16"/>
           <w:szCs w:val="16"/>
           <w:lang w:val="sv-SE"/>
@@ -1063,9 +1264,9 @@
           <w:rFonts w:ascii="Arial Narrow" w:hAnsi="Arial Narrow" w:cs="Arial"/>
           <w:sz w:val="24"/>
           <w:szCs w:val="24"/>
-          <w:lang w:val="sv-SE"/>
-        </w:rPr>
-        <w:t xml:space="preserve">Jumlah Perusahaan/Penyedia </w:t>
+          <w:lang w:val="id-ID"/>
+        </w:rPr>
+        <w:t>Penawaran yang  dinyatakan</w:t>
       </w:r>
       <w:r>
         <w:rPr>
@@ -1074,6 +1275,15 @@
           <w:szCs w:val="24"/>
           <w:lang w:val="id-ID"/>
         </w:rPr>
+        <w:t xml:space="preserve"> </w:t>
+      </w:r>
+      <w:r>
+        <w:rPr>
+          <w:rFonts w:ascii="Arial Narrow" w:hAnsi="Arial Narrow" w:cs="Arial"/>
+          <w:sz w:val="24"/>
+          <w:szCs w:val="24"/>
+          <w:lang w:val="id-ID"/>
+        </w:rPr>
         <w:t>Barang &amp;</w:t>
       </w:r>
       <w:r>
@@ -1090,84 +1300,27 @@
           <w:rFonts w:ascii="Arial Narrow" w:hAnsi="Arial Narrow" w:cs="Arial"/>
           <w:sz w:val="24"/>
           <w:szCs w:val="24"/>
-          <w:lang w:val="sv-SE"/>
-        </w:rPr>
-        <w:t xml:space="preserve"> yang Dokumen Penawarannya dinyatakan Tidak Sah adalah: </w:t>
+          <w:lang w:val="id-ID"/>
+        </w:rPr>
+        <w:t xml:space="preserve"> akan dievaluasi lebih lanjut oleh </w:t>
       </w:r>
       <w:r>
         <w:rPr>
           <w:rFonts w:ascii="Arial Narrow" w:hAnsi="Arial Narrow" w:cs="Arial"/>
           <w:sz w:val="24"/>
           <w:szCs w:val="24"/>
-          <w:highlight w:val="yellow"/>
-        </w:rPr>
-        <w:t>#jumlahtidaksah#</w:t>
-      </w:r>
-    </w:p>
-    <w:p>
-      <w:pPr>
-        <w:numPr>
-          <w:ilvl w:val="0"/>
-          <w:numId w:val="4"/>
-        </w:numPr>
-        <w:tabs>
-          <w:tab w:val="left" w:pos="426"/>
-          <w:tab w:val="left" w:pos="1134"/>
-          <w:tab w:val="left" w:pos="4820"/>
-        </w:tabs>
-        <w:spacing w:after="0" w:line="240" w:lineRule="auto"/>
-        <w:jc w:val="both"/>
+          <w:highlight w:val="cyan"/>
+        </w:rPr>
+        <w:t>#pejabatataupanitia#</w:t>
+      </w:r>
+      <w:r>
         <w:rPr>
           <w:rFonts w:ascii="Arial Narrow" w:hAnsi="Arial Narrow" w:cs="Arial"/>
-          <w:sz w:val="16"/>
-          <w:szCs w:val="16"/>
-          <w:lang w:val="sv-SE"/>
-        </w:rPr>
-      </w:pPr>
-      <w:r>
-        <w:rPr>
-          <w:rFonts w:ascii="Arial Narrow" w:hAnsi="Arial Narrow" w:cs="Arial"/>
           <w:sz w:val="24"/>
           <w:szCs w:val="24"/>
           <w:lang w:val="id-ID"/>
         </w:rPr>
-        <w:t>Penawaran yang  dinyatakan</w:t>
-      </w:r>
-      <w:r>
-        <w:rPr>
-          <w:rFonts w:ascii="Arial Narrow" w:hAnsi="Arial Narrow" w:cs="Arial"/>
-          <w:sz w:val="24"/>
-          <w:szCs w:val="24"/>
-          <w:lang w:val="id-ID"/>
-        </w:rPr>
-        <w:t xml:space="preserve"> </w:t>
-      </w:r>
-      <w:r>
-        <w:rPr>
-          <w:rFonts w:ascii="Arial Narrow" w:hAnsi="Arial Narrow" w:cs="Arial"/>
-          <w:sz w:val="24"/>
-          <w:szCs w:val="24"/>
-          <w:lang w:val="id-ID"/>
-        </w:rPr>
-        <w:t>Barang &amp;</w:t>
-      </w:r>
-      <w:r>
-        <w:rPr>
-          <w:rFonts w:ascii="Arial Narrow" w:hAnsi="Arial Narrow" w:cs="Arial"/>
-          <w:sz w:val="24"/>
-          <w:szCs w:val="24"/>
-          <w:lang w:val="sv-SE"/>
-        </w:rPr>
-        <w:t>Jasa</w:t>
-      </w:r>
-      <w:r>
-        <w:rPr>
-          <w:rFonts w:ascii="Arial Narrow" w:hAnsi="Arial Narrow" w:cs="Arial"/>
-          <w:sz w:val="24"/>
-          <w:szCs w:val="24"/>
-          <w:lang w:val="id-ID"/>
-        </w:rPr>
-        <w:t xml:space="preserve"> akan dievaluasi lebih lanjut oleh panitia.</w:t>
+        <w:t>.</w:t>
       </w:r>
     </w:p>
     <w:p>
@@ -1255,41 +1408,100 @@
           <w:szCs w:val="24"/>
           <w:lang w:val="sv-SE"/>
         </w:rPr>
-        <w:t>Demikian Berita Acara Pembukaan Dokumen Penawaran sampul 1(satu) ini dibuat dan ditandatangani oleh Panitia Pengadaan Barang/Jasa Kantor Pusat.</w:t>
+        <w:t xml:space="preserve">Demikian Berita Acara Pembukaan Dokumen Penawaran ini dibuat dan ditandatangani oleh </w:t>
+      </w:r>
+      <w:r>
+        <w:rPr>
+          <w:rFonts w:ascii="Arial" w:hAnsi="Arial" w:cs="Arial"/>
+          <w:sz w:val="24"/>
+          <w:szCs w:val="24"/>
+          <w:highlight w:val="cyan"/>
+          <w:lang w:val="it-IT"/>
+        </w:rPr>
+        <w:t>#</w:t>
+      </w:r>
+      <w:r>
+        <w:rPr>
+          <w:rFonts w:ascii="Arial" w:hAnsi="Arial" w:cs="Arial"/>
+          <w:sz w:val="24"/>
+          <w:szCs w:val="24"/>
+          <w:highlight w:val="cyan"/>
+          <w:lang w:val="it-IT"/>
+        </w:rPr>
+        <w:t>pejabatataupanitia</w:t>
+      </w:r>
+      <w:r>
+        <w:rPr>
+          <w:rFonts w:ascii="Arial" w:hAnsi="Arial" w:cs="Arial"/>
+          <w:sz w:val="24"/>
+          <w:szCs w:val="24"/>
+          <w:highlight w:val="cyan"/>
+          <w:lang w:val="it-IT"/>
+        </w:rPr>
+        <w:t>#</w:t>
+      </w:r>
+      <w:r>
+        <w:rPr>
+          <w:rFonts w:ascii="Arial" w:hAnsi="Arial" w:cs="Arial"/>
+          <w:sz w:val="24"/>
+          <w:szCs w:val="24"/>
+          <w:lang w:val="it-IT"/>
+        </w:rPr>
+        <w:t xml:space="preserve"> </w:t>
+      </w:r>
+      <w:r>
+        <w:rPr>
+          <w:rFonts w:ascii="Arial" w:hAnsi="Arial" w:cs="Arial"/>
+          <w:sz w:val="24"/>
+          <w:szCs w:val="24"/>
+          <w:lang w:val="sv-SE"/>
+        </w:rPr>
+        <w:t>Pengadaan Barang/Jasa Kantor Pusat.</w:t>
       </w:r>
     </w:p>
     <w:p>
       <w:pPr>
         <w:spacing w:after="0" w:line="240" w:lineRule="auto"/>
-        <w:jc w:val="both"/>
-        <w:rPr>
-          <w:rFonts w:ascii="Arial" w:hAnsi="Arial" w:cs="Arial"/>
-          <w:b/>
-          <w:sz w:val="24"/>
-          <w:szCs w:val="24"/>
-          <w:lang w:val="sv-SE"/>
-        </w:rPr>
-      </w:pPr>
-      <w:r>
-        <w:rPr>
-          <w:rFonts w:ascii="Arial" w:hAnsi="Arial" w:cs="Arial"/>
-          <w:b/>
-          <w:sz w:val="24"/>
-          <w:szCs w:val="24"/>
-          <w:lang w:val="sv-SE"/>
-        </w:rPr>
-        <w:t xml:space="preserve">PANITIA </w:t>
-      </w:r>
-      <w:r>
-        <w:rPr>
-          <w:rFonts w:ascii="Arial" w:hAnsi="Arial" w:cs="Arial"/>
-          <w:b/>
-          <w:sz w:val="24"/>
-          <w:szCs w:val="24"/>
-          <w:highlight w:val="cyan"/>
-          <w:lang w:val="sv-SE"/>
-        </w:rPr>
-        <w:t>#namapengadaan#</w:t>
+        <w:rPr>
+          <w:rFonts w:ascii="Arial" w:hAnsi="Arial" w:cs="Arial"/>
+          <w:b/>
+          <w:sz w:val="24"/>
+          <w:szCs w:val="24"/>
+          <w:lang w:val="sv-SE"/>
+        </w:rPr>
+      </w:pPr>
+      <w:r>
+        <w:rPr>
+          <w:rFonts w:ascii="Arial" w:hAnsi="Arial" w:cs="Arial"/>
+          <w:b/>
+          <w:sz w:val="24"/>
+          <w:szCs w:val="24"/>
+          <w:highlight w:val="cyan"/>
+          <w:lang w:val="sv-SE"/>
+        </w:rPr>
+        <w:t>#</w:t>
+      </w:r>
+      <w:r>
+        <w:rPr>
+          <w:rFonts w:ascii="Arial" w:hAnsi="Arial" w:cs="Arial"/>
+          <w:b/>
+          <w:sz w:val="24"/>
+          <w:szCs w:val="24"/>
+          <w:highlight w:val="cyan"/>
+          <w:lang w:val="sv-SE"/>
+        </w:rPr>
+        <w:t>pejabatataupanitia2</w:t>
+      </w:r>
+      <w:r>
+        <w:rPr>
+          <w:rFonts w:ascii="Arial" w:hAnsi="Arial" w:cs="Arial"/>
+          <w:b/>
+          <w:sz w:val="24"/>
+          <w:szCs w:val="24"/>
+          <w:highlight w:val="cyan"/>
+          <w:lang w:val="sv-SE"/>
+        </w:rPr>
+        <w:t>#</w:t>
       </w:r>
     </w:p>
     <w:p>
@@ -1416,17 +1628,13 @@
     </w:p>
     <w:p>
       <w:pPr>
-        <w:numPr>
-          <w:ilvl w:val="0"/>
-          <w:numId w:val="3"/>
-        </w:numPr>
         <w:tabs>
           <w:tab w:val="left" w:pos="3119"/>
           <w:tab w:val="left" w:pos="4253"/>
           <w:tab w:val="left" w:pos="4410"/>
         </w:tabs>
         <w:spacing w:after="0" w:line="240" w:lineRule="auto"/>
-        <w:jc w:val="both"/>
+        <w:ind w:left="720"/>
         <w:rPr>
           <w:rFonts w:ascii="Arial" w:hAnsi="Arial" w:cs="Arial"/>
           <w:sz w:val="24"/>
@@ -1440,42 +1648,9 @@
           <w:rFonts w:ascii="Arial" w:hAnsi="Arial" w:cs="Arial"/>
           <w:sz w:val="24"/>
           <w:szCs w:val="24"/>
-          <w:highlight w:val="lightGray"/>
-          <w:lang w:val="id-ID"/>
-        </w:rPr>
-        <w:t>..................................</w:t>
-      </w:r>
-    </w:p>
-    <w:p>
-      <w:pPr>
-        <w:numPr>
-          <w:ilvl w:val="0"/>
-          <w:numId w:val="3"/>
-        </w:numPr>
-        <w:tabs>
-          <w:tab w:val="left" w:pos="3119"/>
-          <w:tab w:val="left" w:pos="4253"/>
-          <w:tab w:val="left" w:pos="4410"/>
-        </w:tabs>
-        <w:spacing w:after="0" w:line="240" w:lineRule="auto"/>
-        <w:jc w:val="both"/>
-        <w:rPr>
-          <w:rFonts w:ascii="Arial" w:hAnsi="Arial" w:cs="Arial"/>
-          <w:sz w:val="24"/>
-          <w:szCs w:val="24"/>
-          <w:highlight w:val="lightGray"/>
-          <w:lang w:val="id-ID"/>
-        </w:rPr>
-      </w:pPr>
-      <w:r>
-        <w:rPr>
-          <w:rFonts w:ascii="Arial" w:hAnsi="Arial" w:cs="Arial"/>
-          <w:sz w:val="24"/>
-          <w:szCs w:val="24"/>
-          <w:highlight w:val="lightGray"/>
-          <w:lang w:val="id-ID"/>
-        </w:rPr>
-        <w:t>.................................</w:t>
+          <w:highlight w:val="cyan"/>
+        </w:rPr>
+        <w:t>#tdtgnpeserta#</w:t>
       </w:r>
     </w:p>
     <w:sectPr>
@@ -1581,7 +1756,7 @@
           <v:imagedata r:id="rId1" o:title=""/>
           <w10:wrap type="topAndBottom"/>
         </v:shape>
-        <o:OLEObject Type="Embed" ProgID="PBrush" ShapeID="_x0000_s2049" DrawAspect="Content" ObjectID="_1434376916" r:id="rId2"/>
+        <o:OLEObject Type="Embed" ProgID="PBrush" ShapeID="_x0000_s2049" DrawAspect="Content" ObjectID="_1434745964" r:id="rId2"/>
       </w:pict>
     </w:r>
     <w:r>

</xml_diff>